<commit_message>
#143 Forgot to update indice
</commit_message>
<xml_diff>
--- a/ASIST/RelatórioAsist.docx
+++ b/ASIST/RelatórioAsist.docx
@@ -113,20 +113,8 @@
           <w:sz w:val="40"/>
           <w:szCs w:val="40"/>
         </w:rPr>
-        <w:t xml:space="preserve">Relatório </w:t>
-      </w:r>
-      <w:proofErr w:type="spellStart"/>
-      <w:r>
-        <w:rPr>
-          <w:b/>
-          <w:bCs/>
-          <w:smallCaps/>
-          <w:sz w:val="40"/>
-          <w:szCs w:val="40"/>
-        </w:rPr>
-        <w:t>Asist</w:t>
-      </w:r>
-      <w:proofErr w:type="spellEnd"/>
+        <w:t>Relatório Asist</w:t>
+      </w:r>
     </w:p>
     <w:p>
       <w:pPr>
@@ -535,7 +523,7 @@
           <w:r>
             <w:fldChar w:fldCharType="separate"/>
           </w:r>
-          <w:hyperlink w:anchor="_Toc155108002" w:history="1">
+          <w:hyperlink w:anchor="_Toc155131192" w:history="1">
             <w:r>
               <w:rPr>
                 <w:rStyle w:val="Hiperligao"/>
@@ -564,7 +552,7 @@
                 <w:noProof/>
                 <w:webHidden/>
               </w:rPr>
-              <w:instrText xml:space="preserve"> PAGEREF _Toc155108002 \h </w:instrText>
+              <w:instrText xml:space="preserve"> PAGEREF _Toc155131192 \h </w:instrText>
             </w:r>
             <w:r>
               <w:rPr>
@@ -607,7 +595,7 @@
               <w:lang w:eastAsia="pt-PT"/>
             </w:rPr>
           </w:pPr>
-          <w:hyperlink w:anchor="_Toc155108003" w:history="1">
+          <w:hyperlink w:anchor="_Toc155131193" w:history="1">
             <w:r>
               <w:rPr>
                 <w:rStyle w:val="Hiperligao"/>
@@ -636,7 +624,7 @@
                 <w:noProof/>
                 <w:webHidden/>
               </w:rPr>
-              <w:instrText xml:space="preserve"> PAGEREF _Toc155108003 \h </w:instrText>
+              <w:instrText xml:space="preserve"> PAGEREF _Toc155131193 \h </w:instrText>
             </w:r>
             <w:r>
               <w:rPr>
@@ -679,7 +667,7 @@
               <w:lang w:eastAsia="pt-PT"/>
             </w:rPr>
           </w:pPr>
-          <w:hyperlink w:anchor="_Toc155108004" w:history="1">
+          <w:hyperlink w:anchor="_Toc155131194" w:history="1">
             <w:r>
               <w:rPr>
                 <w:rStyle w:val="Hiperligao"/>
@@ -708,7 +696,7 @@
                 <w:noProof/>
                 <w:webHidden/>
               </w:rPr>
-              <w:instrText xml:space="preserve"> PAGEREF _Toc155108004 \h </w:instrText>
+              <w:instrText xml:space="preserve"> PAGEREF _Toc155131194 \h </w:instrText>
             </w:r>
             <w:r>
               <w:rPr>
@@ -751,7 +739,7 @@
               <w:lang w:eastAsia="pt-PT"/>
             </w:rPr>
           </w:pPr>
-          <w:hyperlink w:anchor="_Toc155108005" w:history="1">
+          <w:hyperlink w:anchor="_Toc155131195" w:history="1">
             <w:r>
               <w:rPr>
                 <w:rStyle w:val="Hiperligao"/>
@@ -780,7 +768,7 @@
                 <w:noProof/>
                 <w:webHidden/>
               </w:rPr>
-              <w:instrText xml:space="preserve"> PAGEREF _Toc155108005 \h </w:instrText>
+              <w:instrText xml:space="preserve"> PAGEREF _Toc155131195 \h </w:instrText>
             </w:r>
             <w:r>
               <w:rPr>
@@ -800,7 +788,7 @@
                 <w:noProof/>
                 <w:webHidden/>
               </w:rPr>
-              <w:t>2</w:t>
+              <w:t>3</w:t>
             </w:r>
             <w:r>
               <w:rPr>
@@ -823,7 +811,7 @@
               <w:lang w:eastAsia="pt-PT"/>
             </w:rPr>
           </w:pPr>
-          <w:hyperlink w:anchor="_Toc155108006" w:history="1">
+          <w:hyperlink w:anchor="_Toc155131196" w:history="1">
             <w:r>
               <w:rPr>
                 <w:rStyle w:val="Hiperligao"/>
@@ -852,7 +840,7 @@
                 <w:noProof/>
                 <w:webHidden/>
               </w:rPr>
-              <w:instrText xml:space="preserve"> PAGEREF _Toc155108006 \h </w:instrText>
+              <w:instrText xml:space="preserve"> PAGEREF _Toc155131196 \h </w:instrText>
             </w:r>
             <w:r>
               <w:rPr>
@@ -895,7 +883,7 @@
               <w:lang w:eastAsia="pt-PT"/>
             </w:rPr>
           </w:pPr>
-          <w:hyperlink w:anchor="_Toc155108007" w:history="1">
+          <w:hyperlink w:anchor="_Toc155131197" w:history="1">
             <w:r>
               <w:rPr>
                 <w:rStyle w:val="Hiperligao"/>
@@ -924,7 +912,7 @@
                 <w:noProof/>
                 <w:webHidden/>
               </w:rPr>
-              <w:instrText xml:space="preserve"> PAGEREF _Toc155108007 \h </w:instrText>
+              <w:instrText xml:space="preserve"> PAGEREF _Toc155131197 \h </w:instrText>
             </w:r>
             <w:r>
               <w:rPr>
@@ -967,7 +955,7 @@
               <w:lang w:eastAsia="pt-PT"/>
             </w:rPr>
           </w:pPr>
-          <w:hyperlink w:anchor="_Toc155108008" w:history="1">
+          <w:hyperlink w:anchor="_Toc155131198" w:history="1">
             <w:r>
               <w:rPr>
                 <w:rStyle w:val="Hiperligao"/>
@@ -996,7 +984,7 @@
                 <w:noProof/>
                 <w:webHidden/>
               </w:rPr>
-              <w:instrText xml:space="preserve"> PAGEREF _Toc155108008 \h </w:instrText>
+              <w:instrText xml:space="preserve"> PAGEREF _Toc155131198 \h </w:instrText>
             </w:r>
             <w:r>
               <w:rPr>
@@ -1039,7 +1027,7 @@
               <w:lang w:eastAsia="pt-PT"/>
             </w:rPr>
           </w:pPr>
-          <w:hyperlink w:anchor="_Toc155108009" w:history="1">
+          <w:hyperlink w:anchor="_Toc155131199" w:history="1">
             <w:r>
               <w:rPr>
                 <w:rStyle w:val="Hiperligao"/>
@@ -1068,7 +1056,7 @@
                 <w:noProof/>
                 <w:webHidden/>
               </w:rPr>
-              <w:instrText xml:space="preserve"> PAGEREF _Toc155108009 \h </w:instrText>
+              <w:instrText xml:space="preserve"> PAGEREF _Toc155131199 \h </w:instrText>
             </w:r>
             <w:r>
               <w:rPr>
@@ -1111,7 +1099,7 @@
               <w:lang w:eastAsia="pt-PT"/>
             </w:rPr>
           </w:pPr>
-          <w:hyperlink w:anchor="_Toc155108010" w:history="1">
+          <w:hyperlink w:anchor="_Toc155131200" w:history="1">
             <w:r>
               <w:rPr>
                 <w:rStyle w:val="Hiperligao"/>
@@ -1140,7 +1128,7 @@
                 <w:noProof/>
                 <w:webHidden/>
               </w:rPr>
-              <w:instrText xml:space="preserve"> PAGEREF _Toc155108010 \h </w:instrText>
+              <w:instrText xml:space="preserve"> PAGEREF _Toc155131200 \h </w:instrText>
             </w:r>
             <w:r>
               <w:rPr>
@@ -1183,7 +1171,7 @@
               <w:lang w:eastAsia="pt-PT"/>
             </w:rPr>
           </w:pPr>
-          <w:hyperlink w:anchor="_Toc155108011" w:history="1">
+          <w:hyperlink w:anchor="_Toc155131201" w:history="1">
             <w:r>
               <w:rPr>
                 <w:rStyle w:val="Hiperligao"/>
@@ -1212,7 +1200,7 @@
                 <w:noProof/>
                 <w:webHidden/>
               </w:rPr>
-              <w:instrText xml:space="preserve"> PAGEREF _Toc155108011 \h </w:instrText>
+              <w:instrText xml:space="preserve"> PAGEREF _Toc155131201 \h </w:instrText>
             </w:r>
             <w:r>
               <w:rPr>
@@ -1255,7 +1243,7 @@
               <w:lang w:eastAsia="pt-PT"/>
             </w:rPr>
           </w:pPr>
-          <w:hyperlink w:anchor="_Toc155108012" w:history="1">
+          <w:hyperlink w:anchor="_Toc155131202" w:history="1">
             <w:r>
               <w:rPr>
                 <w:rStyle w:val="Hiperligao"/>
@@ -1284,7 +1272,7 @@
                 <w:noProof/>
                 <w:webHidden/>
               </w:rPr>
-              <w:instrText xml:space="preserve"> PAGEREF _Toc155108012 \h </w:instrText>
+              <w:instrText xml:space="preserve"> PAGEREF _Toc155131202 \h </w:instrText>
             </w:r>
             <w:r>
               <w:rPr>
@@ -1327,7 +1315,7 @@
               <w:lang w:eastAsia="pt-PT"/>
             </w:rPr>
           </w:pPr>
-          <w:hyperlink w:anchor="_Toc155108013" w:history="1">
+          <w:hyperlink w:anchor="_Toc155131203" w:history="1">
             <w:r>
               <w:rPr>
                 <w:rStyle w:val="Hiperligao"/>
@@ -1356,7 +1344,7 @@
                 <w:noProof/>
                 <w:webHidden/>
               </w:rPr>
-              <w:instrText xml:space="preserve"> PAGEREF _Toc155108013 \h </w:instrText>
+              <w:instrText xml:space="preserve"> PAGEREF _Toc155131203 \h </w:instrText>
             </w:r>
             <w:r>
               <w:rPr>
@@ -1399,7 +1387,7 @@
               <w:lang w:eastAsia="pt-PT"/>
             </w:rPr>
           </w:pPr>
-          <w:hyperlink w:anchor="_Toc155108014" w:history="1">
+          <w:hyperlink w:anchor="_Toc155131204" w:history="1">
             <w:r>
               <w:rPr>
                 <w:rStyle w:val="Hiperligao"/>
@@ -1428,7 +1416,7 @@
                 <w:noProof/>
                 <w:webHidden/>
               </w:rPr>
-              <w:instrText xml:space="preserve"> PAGEREF _Toc155108014 \h </w:instrText>
+              <w:instrText xml:space="preserve"> PAGEREF _Toc155131204 \h </w:instrText>
             </w:r>
             <w:r>
               <w:rPr>
@@ -1471,7 +1459,7 @@
               <w:lang w:eastAsia="pt-PT"/>
             </w:rPr>
           </w:pPr>
-          <w:hyperlink w:anchor="_Toc155108015" w:history="1">
+          <w:hyperlink w:anchor="_Toc155131205" w:history="1">
             <w:r>
               <w:rPr>
                 <w:rStyle w:val="Hiperligao"/>
@@ -1500,7 +1488,7 @@
                 <w:noProof/>
                 <w:webHidden/>
               </w:rPr>
-              <w:instrText xml:space="preserve"> PAGEREF _Toc155108015 \h </w:instrText>
+              <w:instrText xml:space="preserve"> PAGEREF _Toc155131205 \h </w:instrText>
             </w:r>
             <w:r>
               <w:rPr>
@@ -1543,7 +1531,7 @@
               <w:lang w:eastAsia="pt-PT"/>
             </w:rPr>
           </w:pPr>
-          <w:hyperlink w:anchor="_Toc155108016" w:history="1">
+          <w:hyperlink w:anchor="_Toc155131206" w:history="1">
             <w:r>
               <w:rPr>
                 <w:rStyle w:val="Hiperligao"/>
@@ -1572,7 +1560,7 @@
                 <w:noProof/>
                 <w:webHidden/>
               </w:rPr>
-              <w:instrText xml:space="preserve"> PAGEREF _Toc155108016 \h </w:instrText>
+              <w:instrText xml:space="preserve"> PAGEREF _Toc155131206 \h </w:instrText>
             </w:r>
             <w:r>
               <w:rPr>
@@ -1615,7 +1603,7 @@
               <w:lang w:eastAsia="pt-PT"/>
             </w:rPr>
           </w:pPr>
-          <w:hyperlink w:anchor="_Toc155108017" w:history="1">
+          <w:hyperlink w:anchor="_Toc155131207" w:history="1">
             <w:r>
               <w:rPr>
                 <w:rStyle w:val="Hiperligao"/>
@@ -1644,7 +1632,7 @@
                 <w:noProof/>
                 <w:webHidden/>
               </w:rPr>
-              <w:instrText xml:space="preserve"> PAGEREF _Toc155108017 \h </w:instrText>
+              <w:instrText xml:space="preserve"> PAGEREF _Toc155131207 \h </w:instrText>
             </w:r>
             <w:r>
               <w:rPr>
@@ -1687,7 +1675,7 @@
               <w:lang w:eastAsia="pt-PT"/>
             </w:rPr>
           </w:pPr>
-          <w:hyperlink w:anchor="_Toc155108018" w:history="1">
+          <w:hyperlink w:anchor="_Toc155131208" w:history="1">
             <w:r>
               <w:rPr>
                 <w:rStyle w:val="Hiperligao"/>
@@ -1716,7 +1704,7 @@
                 <w:noProof/>
                 <w:webHidden/>
               </w:rPr>
-              <w:instrText xml:space="preserve"> PAGEREF _Toc155108018 \h </w:instrText>
+              <w:instrText xml:space="preserve"> PAGEREF _Toc155131208 \h </w:instrText>
             </w:r>
             <w:r>
               <w:rPr>
@@ -1759,7 +1747,7 @@
               <w:lang w:eastAsia="pt-PT"/>
             </w:rPr>
           </w:pPr>
-          <w:hyperlink w:anchor="_Toc155108019" w:history="1">
+          <w:hyperlink w:anchor="_Toc155131209" w:history="1">
             <w:r>
               <w:rPr>
                 <w:rStyle w:val="Hiperligao"/>
@@ -1788,7 +1776,7 @@
                 <w:noProof/>
                 <w:webHidden/>
               </w:rPr>
-              <w:instrText xml:space="preserve"> PAGEREF _Toc155108019 \h </w:instrText>
+              <w:instrText xml:space="preserve"> PAGEREF _Toc155131209 \h </w:instrText>
             </w:r>
             <w:r>
               <w:rPr>
@@ -1831,13 +1819,14 @@
               <w:lang w:eastAsia="pt-PT"/>
             </w:rPr>
           </w:pPr>
-          <w:hyperlink w:anchor="_Toc155108020" w:history="1">
+          <w:hyperlink w:anchor="_Toc155131210" w:history="1">
             <w:r>
               <w:rPr>
                 <w:rStyle w:val="Hiperligao"/>
                 <w:b/>
                 <w:bCs/>
                 <w:noProof/>
+                <w:lang w:val="en-US"/>
               </w:rPr>
               <w:t>4- US 690 (Jorge Lima)</w:t>
             </w:r>
@@ -1860,7 +1849,7 @@
                 <w:noProof/>
                 <w:webHidden/>
               </w:rPr>
-              <w:instrText xml:space="preserve"> PAGEREF _Toc155108020 \h </w:instrText>
+              <w:instrText xml:space="preserve"> PAGEREF _Toc155131210 \h </w:instrText>
             </w:r>
             <w:r>
               <w:rPr>
@@ -1903,13 +1892,14 @@
               <w:lang w:eastAsia="pt-PT"/>
             </w:rPr>
           </w:pPr>
-          <w:hyperlink w:anchor="_Toc155108021" w:history="1">
+          <w:hyperlink w:anchor="_Toc155131211" w:history="1">
             <w:r>
               <w:rPr>
                 <w:rStyle w:val="Hiperligao"/>
                 <w:b/>
                 <w:bCs/>
                 <w:noProof/>
+                <w:lang w:val="en-US"/>
               </w:rPr>
               <w:t>4.1. Maximum Tolerable Downtime</w:t>
             </w:r>
@@ -1932,7 +1922,7 @@
                 <w:noProof/>
                 <w:webHidden/>
               </w:rPr>
-              <w:instrText xml:space="preserve"> PAGEREF _Toc155108021 \h </w:instrText>
+              <w:instrText xml:space="preserve"> PAGEREF _Toc155131211 \h </w:instrText>
             </w:r>
             <w:r>
               <w:rPr>
@@ -1975,7 +1965,7 @@
               <w:lang w:eastAsia="pt-PT"/>
             </w:rPr>
           </w:pPr>
-          <w:hyperlink w:anchor="_Toc155108022" w:history="1">
+          <w:hyperlink w:anchor="_Toc155131212" w:history="1">
             <w:r>
               <w:rPr>
                 <w:rStyle w:val="Hiperligao"/>
@@ -2004,7 +1994,7 @@
                 <w:noProof/>
                 <w:webHidden/>
               </w:rPr>
-              <w:instrText xml:space="preserve"> PAGEREF _Toc155108022 \h </w:instrText>
+              <w:instrText xml:space="preserve"> PAGEREF _Toc155131212 \h </w:instrText>
             </w:r>
             <w:r>
               <w:rPr>
@@ -2047,7 +2037,7 @@
               <w:lang w:eastAsia="pt-PT"/>
             </w:rPr>
           </w:pPr>
-          <w:hyperlink w:anchor="_Toc155108023" w:history="1">
+          <w:hyperlink w:anchor="_Toc155131213" w:history="1">
             <w:r>
               <w:rPr>
                 <w:rStyle w:val="Hiperligao"/>
@@ -2076,7 +2066,7 @@
                 <w:noProof/>
                 <w:webHidden/>
               </w:rPr>
-              <w:instrText xml:space="preserve"> PAGEREF _Toc155108023 \h </w:instrText>
+              <w:instrText xml:space="preserve"> PAGEREF _Toc155131213 \h </w:instrText>
             </w:r>
             <w:r>
               <w:rPr>
@@ -2119,7 +2109,7 @@
               <w:lang w:eastAsia="pt-PT"/>
             </w:rPr>
           </w:pPr>
-          <w:hyperlink w:anchor="_Toc155108024" w:history="1">
+          <w:hyperlink w:anchor="_Toc155131214" w:history="1">
             <w:r>
               <w:rPr>
                 <w:rStyle w:val="Hiperligao"/>
@@ -2148,7 +2138,7 @@
                 <w:noProof/>
                 <w:webHidden/>
               </w:rPr>
-              <w:instrText xml:space="preserve"> PAGEREF _Toc155108024 \h </w:instrText>
+              <w:instrText xml:space="preserve"> PAGEREF _Toc155131214 \h </w:instrText>
             </w:r>
             <w:r>
               <w:rPr>
@@ -2191,7 +2181,7 @@
               <w:lang w:eastAsia="pt-PT"/>
             </w:rPr>
           </w:pPr>
-          <w:hyperlink w:anchor="_Toc155108025" w:history="1">
+          <w:hyperlink w:anchor="_Toc155131215" w:history="1">
             <w:r>
               <w:rPr>
                 <w:rStyle w:val="Hiperligao"/>
@@ -2220,7 +2210,7 @@
                 <w:noProof/>
                 <w:webHidden/>
               </w:rPr>
-              <w:instrText xml:space="preserve"> PAGEREF _Toc155108025 \h </w:instrText>
+              <w:instrText xml:space="preserve"> PAGEREF _Toc155131215 \h </w:instrText>
             </w:r>
             <w:r>
               <w:rPr>
@@ -2263,7 +2253,7 @@
               <w:lang w:eastAsia="pt-PT"/>
             </w:rPr>
           </w:pPr>
-          <w:hyperlink w:anchor="_Toc155108026" w:history="1">
+          <w:hyperlink w:anchor="_Toc155131216" w:history="1">
             <w:r>
               <w:rPr>
                 <w:rStyle w:val="Hiperligao"/>
@@ -2271,7 +2261,7 @@
                 <w:bCs/>
                 <w:noProof/>
               </w:rPr>
-              <w:t>5.2. Parâmetros de autorização</w:t>
+              <w:t>5.3. Regras de utilização</w:t>
             </w:r>
             <w:r>
               <w:rPr>
@@ -2292,7 +2282,7 @@
                 <w:noProof/>
                 <w:webHidden/>
               </w:rPr>
-              <w:instrText xml:space="preserve"> PAGEREF _Toc155108026 \h </w:instrText>
+              <w:instrText xml:space="preserve"> PAGEREF _Toc155131216 \h </w:instrText>
             </w:r>
             <w:r>
               <w:rPr>
@@ -2313,6 +2303,78 @@
                 <w:webHidden/>
               </w:rPr>
               <w:t>12</w:t>
+            </w:r>
+            <w:r>
+              <w:rPr>
+                <w:noProof/>
+                <w:webHidden/>
+              </w:rPr>
+              <w:fldChar w:fldCharType="end"/>
+            </w:r>
+          </w:hyperlink>
+        </w:p>
+        <w:p>
+          <w:pPr>
+            <w:pStyle w:val="ndice1"/>
+            <w:tabs>
+              <w:tab w:val="right" w:leader="dot" w:pos="8494"/>
+            </w:tabs>
+            <w:rPr>
+              <w:rFonts w:eastAsiaTheme="minorEastAsia"/>
+              <w:noProof/>
+              <w:lang w:eastAsia="pt-PT"/>
+            </w:rPr>
+          </w:pPr>
+          <w:hyperlink w:anchor="_Toc155131217" w:history="1">
+            <w:r>
+              <w:rPr>
+                <w:rStyle w:val="Hiperligao"/>
+                <w:b/>
+                <w:bCs/>
+                <w:noProof/>
+              </w:rPr>
+              <w:t>6- US 920 (Jorge Lima)</w:t>
+            </w:r>
+            <w:r>
+              <w:rPr>
+                <w:noProof/>
+                <w:webHidden/>
+              </w:rPr>
+              <w:tab/>
+            </w:r>
+            <w:r>
+              <w:rPr>
+                <w:noProof/>
+                <w:webHidden/>
+              </w:rPr>
+              <w:fldChar w:fldCharType="begin"/>
+            </w:r>
+            <w:r>
+              <w:rPr>
+                <w:noProof/>
+                <w:webHidden/>
+              </w:rPr>
+              <w:instrText xml:space="preserve"> PAGEREF _Toc155131217 \h </w:instrText>
+            </w:r>
+            <w:r>
+              <w:rPr>
+                <w:noProof/>
+                <w:webHidden/>
+              </w:rPr>
+            </w:r>
+            <w:r>
+              <w:rPr>
+                <w:noProof/>
+                <w:webHidden/>
+              </w:rPr>
+              <w:fldChar w:fldCharType="separate"/>
+            </w:r>
+            <w:r>
+              <w:rPr>
+                <w:noProof/>
+                <w:webHidden/>
+              </w:rPr>
+              <w:t>13</w:t>
             </w:r>
             <w:r>
               <w:rPr>
@@ -2335,7 +2397,7 @@
               <w:lang w:eastAsia="pt-PT"/>
             </w:rPr>
           </w:pPr>
-          <w:hyperlink w:anchor="_Toc155108027" w:history="1">
+          <w:hyperlink w:anchor="_Toc155131218" w:history="1">
             <w:r>
               <w:rPr>
                 <w:rStyle w:val="Hiperligao"/>
@@ -2343,7 +2405,7 @@
                 <w:bCs/>
                 <w:noProof/>
               </w:rPr>
-              <w:t>5.3. Regras de utilização</w:t>
+              <w:t>6.1. Atualizações</w:t>
             </w:r>
             <w:r>
               <w:rPr>
@@ -2364,7 +2426,7 @@
                 <w:noProof/>
                 <w:webHidden/>
               </w:rPr>
-              <w:instrText xml:space="preserve"> PAGEREF _Toc155108027 \h </w:instrText>
+              <w:instrText xml:space="preserve"> PAGEREF _Toc155131218 \h </w:instrText>
             </w:r>
             <w:r>
               <w:rPr>
@@ -2384,7 +2446,583 @@
                 <w:noProof/>
                 <w:webHidden/>
               </w:rPr>
-              <w:t>12</w:t>
+              <w:t>13</w:t>
+            </w:r>
+            <w:r>
+              <w:rPr>
+                <w:noProof/>
+                <w:webHidden/>
+              </w:rPr>
+              <w:fldChar w:fldCharType="end"/>
+            </w:r>
+          </w:hyperlink>
+        </w:p>
+        <w:p>
+          <w:pPr>
+            <w:pStyle w:val="ndice2"/>
+            <w:tabs>
+              <w:tab w:val="right" w:leader="dot" w:pos="8494"/>
+            </w:tabs>
+            <w:rPr>
+              <w:rFonts w:eastAsiaTheme="minorEastAsia"/>
+              <w:noProof/>
+              <w:lang w:eastAsia="pt-PT"/>
+            </w:rPr>
+          </w:pPr>
+          <w:hyperlink w:anchor="_Toc155131219" w:history="1">
+            <w:r>
+              <w:rPr>
+                <w:rStyle w:val="Hiperligao"/>
+                <w:b/>
+                <w:bCs/>
+                <w:noProof/>
+              </w:rPr>
+              <w:t>6.2. Partilha do diretório</w:t>
+            </w:r>
+            <w:r>
+              <w:rPr>
+                <w:noProof/>
+                <w:webHidden/>
+              </w:rPr>
+              <w:tab/>
+            </w:r>
+            <w:r>
+              <w:rPr>
+                <w:noProof/>
+                <w:webHidden/>
+              </w:rPr>
+              <w:fldChar w:fldCharType="begin"/>
+            </w:r>
+            <w:r>
+              <w:rPr>
+                <w:noProof/>
+                <w:webHidden/>
+              </w:rPr>
+              <w:instrText xml:space="preserve"> PAGEREF _Toc155131219 \h </w:instrText>
+            </w:r>
+            <w:r>
+              <w:rPr>
+                <w:noProof/>
+                <w:webHidden/>
+              </w:rPr>
+            </w:r>
+            <w:r>
+              <w:rPr>
+                <w:noProof/>
+                <w:webHidden/>
+              </w:rPr>
+              <w:fldChar w:fldCharType="separate"/>
+            </w:r>
+            <w:r>
+              <w:rPr>
+                <w:noProof/>
+                <w:webHidden/>
+              </w:rPr>
+              <w:t>13</w:t>
+            </w:r>
+            <w:r>
+              <w:rPr>
+                <w:noProof/>
+                <w:webHidden/>
+              </w:rPr>
+              <w:fldChar w:fldCharType="end"/>
+            </w:r>
+          </w:hyperlink>
+        </w:p>
+        <w:p>
+          <w:pPr>
+            <w:pStyle w:val="ndice2"/>
+            <w:tabs>
+              <w:tab w:val="right" w:leader="dot" w:pos="8494"/>
+            </w:tabs>
+            <w:rPr>
+              <w:rFonts w:eastAsiaTheme="minorEastAsia"/>
+              <w:noProof/>
+              <w:lang w:eastAsia="pt-PT"/>
+            </w:rPr>
+          </w:pPr>
+          <w:hyperlink w:anchor="_Toc155131220" w:history="1">
+            <w:r>
+              <w:rPr>
+                <w:rStyle w:val="Hiperligao"/>
+                <w:b/>
+                <w:bCs/>
+                <w:noProof/>
+              </w:rPr>
+              <w:t>6.2. Reiniciar o serviço NFS</w:t>
+            </w:r>
+            <w:r>
+              <w:rPr>
+                <w:noProof/>
+                <w:webHidden/>
+              </w:rPr>
+              <w:tab/>
+            </w:r>
+            <w:r>
+              <w:rPr>
+                <w:noProof/>
+                <w:webHidden/>
+              </w:rPr>
+              <w:fldChar w:fldCharType="begin"/>
+            </w:r>
+            <w:r>
+              <w:rPr>
+                <w:noProof/>
+                <w:webHidden/>
+              </w:rPr>
+              <w:instrText xml:space="preserve"> PAGEREF _Toc155131220 \h </w:instrText>
+            </w:r>
+            <w:r>
+              <w:rPr>
+                <w:noProof/>
+                <w:webHidden/>
+              </w:rPr>
+            </w:r>
+            <w:r>
+              <w:rPr>
+                <w:noProof/>
+                <w:webHidden/>
+              </w:rPr>
+              <w:fldChar w:fldCharType="separate"/>
+            </w:r>
+            <w:r>
+              <w:rPr>
+                <w:noProof/>
+                <w:webHidden/>
+              </w:rPr>
+              <w:t>13</w:t>
+            </w:r>
+            <w:r>
+              <w:rPr>
+                <w:noProof/>
+                <w:webHidden/>
+              </w:rPr>
+              <w:fldChar w:fldCharType="end"/>
+            </w:r>
+          </w:hyperlink>
+        </w:p>
+        <w:p>
+          <w:pPr>
+            <w:pStyle w:val="ndice1"/>
+            <w:tabs>
+              <w:tab w:val="right" w:leader="dot" w:pos="8494"/>
+            </w:tabs>
+            <w:rPr>
+              <w:rFonts w:eastAsiaTheme="minorEastAsia"/>
+              <w:noProof/>
+              <w:lang w:eastAsia="pt-PT"/>
+            </w:rPr>
+          </w:pPr>
+          <w:hyperlink w:anchor="_Toc155131221" w:history="1">
+            <w:r>
+              <w:rPr>
+                <w:rStyle w:val="Hiperligao"/>
+                <w:b/>
+                <w:bCs/>
+                <w:noProof/>
+              </w:rPr>
+              <w:t>7-US840(João Veríssimo)</w:t>
+            </w:r>
+            <w:r>
+              <w:rPr>
+                <w:noProof/>
+                <w:webHidden/>
+              </w:rPr>
+              <w:tab/>
+            </w:r>
+            <w:r>
+              <w:rPr>
+                <w:noProof/>
+                <w:webHidden/>
+              </w:rPr>
+              <w:fldChar w:fldCharType="begin"/>
+            </w:r>
+            <w:r>
+              <w:rPr>
+                <w:noProof/>
+                <w:webHidden/>
+              </w:rPr>
+              <w:instrText xml:space="preserve"> PAGEREF _Toc155131221 \h </w:instrText>
+            </w:r>
+            <w:r>
+              <w:rPr>
+                <w:noProof/>
+                <w:webHidden/>
+              </w:rPr>
+            </w:r>
+            <w:r>
+              <w:rPr>
+                <w:noProof/>
+                <w:webHidden/>
+              </w:rPr>
+              <w:fldChar w:fldCharType="separate"/>
+            </w:r>
+            <w:r>
+              <w:rPr>
+                <w:noProof/>
+                <w:webHidden/>
+              </w:rPr>
+              <w:t>14</w:t>
+            </w:r>
+            <w:r>
+              <w:rPr>
+                <w:noProof/>
+                <w:webHidden/>
+              </w:rPr>
+              <w:fldChar w:fldCharType="end"/>
+            </w:r>
+          </w:hyperlink>
+        </w:p>
+        <w:p>
+          <w:pPr>
+            <w:pStyle w:val="ndice2"/>
+            <w:tabs>
+              <w:tab w:val="right" w:leader="dot" w:pos="8494"/>
+            </w:tabs>
+            <w:rPr>
+              <w:rFonts w:eastAsiaTheme="minorEastAsia"/>
+              <w:noProof/>
+              <w:lang w:eastAsia="pt-PT"/>
+            </w:rPr>
+          </w:pPr>
+          <w:hyperlink w:anchor="_Toc155131222" w:history="1">
+            <w:r>
+              <w:rPr>
+                <w:rStyle w:val="Hiperligao"/>
+                <w:b/>
+                <w:bCs/>
+                <w:noProof/>
+              </w:rPr>
+              <w:t>7.1- Objetivo Final – Cópia de segurança da Base de Dados com o nome formatado</w:t>
+            </w:r>
+            <w:r>
+              <w:rPr>
+                <w:noProof/>
+                <w:webHidden/>
+              </w:rPr>
+              <w:tab/>
+            </w:r>
+            <w:r>
+              <w:rPr>
+                <w:noProof/>
+                <w:webHidden/>
+              </w:rPr>
+              <w:fldChar w:fldCharType="begin"/>
+            </w:r>
+            <w:r>
+              <w:rPr>
+                <w:noProof/>
+                <w:webHidden/>
+              </w:rPr>
+              <w:instrText xml:space="preserve"> PAGEREF _Toc155131222 \h </w:instrText>
+            </w:r>
+            <w:r>
+              <w:rPr>
+                <w:noProof/>
+                <w:webHidden/>
+              </w:rPr>
+            </w:r>
+            <w:r>
+              <w:rPr>
+                <w:noProof/>
+                <w:webHidden/>
+              </w:rPr>
+              <w:fldChar w:fldCharType="separate"/>
+            </w:r>
+            <w:r>
+              <w:rPr>
+                <w:noProof/>
+                <w:webHidden/>
+              </w:rPr>
+              <w:t>14</w:t>
+            </w:r>
+            <w:r>
+              <w:rPr>
+                <w:noProof/>
+                <w:webHidden/>
+              </w:rPr>
+              <w:fldChar w:fldCharType="end"/>
+            </w:r>
+          </w:hyperlink>
+        </w:p>
+        <w:p>
+          <w:pPr>
+            <w:pStyle w:val="ndice1"/>
+            <w:tabs>
+              <w:tab w:val="right" w:leader="dot" w:pos="8494"/>
+            </w:tabs>
+            <w:rPr>
+              <w:rFonts w:eastAsiaTheme="minorEastAsia"/>
+              <w:noProof/>
+              <w:lang w:eastAsia="pt-PT"/>
+            </w:rPr>
+          </w:pPr>
+          <w:hyperlink w:anchor="_Toc155131223" w:history="1">
+            <w:r>
+              <w:rPr>
+                <w:rStyle w:val="Hiperligao"/>
+                <w:b/>
+                <w:bCs/>
+                <w:noProof/>
+              </w:rPr>
+              <w:t>8-US850(João Veríssimo)</w:t>
+            </w:r>
+            <w:r>
+              <w:rPr>
+                <w:noProof/>
+                <w:webHidden/>
+              </w:rPr>
+              <w:tab/>
+            </w:r>
+            <w:r>
+              <w:rPr>
+                <w:noProof/>
+                <w:webHidden/>
+              </w:rPr>
+              <w:fldChar w:fldCharType="begin"/>
+            </w:r>
+            <w:r>
+              <w:rPr>
+                <w:noProof/>
+                <w:webHidden/>
+              </w:rPr>
+              <w:instrText xml:space="preserve"> PAGEREF _Toc155131223 \h </w:instrText>
+            </w:r>
+            <w:r>
+              <w:rPr>
+                <w:noProof/>
+                <w:webHidden/>
+              </w:rPr>
+            </w:r>
+            <w:r>
+              <w:rPr>
+                <w:noProof/>
+                <w:webHidden/>
+              </w:rPr>
+              <w:fldChar w:fldCharType="separate"/>
+            </w:r>
+            <w:r>
+              <w:rPr>
+                <w:noProof/>
+                <w:webHidden/>
+              </w:rPr>
+              <w:t>15</w:t>
+            </w:r>
+            <w:r>
+              <w:rPr>
+                <w:noProof/>
+                <w:webHidden/>
+              </w:rPr>
+              <w:fldChar w:fldCharType="end"/>
+            </w:r>
+          </w:hyperlink>
+        </w:p>
+        <w:p>
+          <w:pPr>
+            <w:pStyle w:val="ndice2"/>
+            <w:tabs>
+              <w:tab w:val="right" w:leader="dot" w:pos="8494"/>
+            </w:tabs>
+            <w:rPr>
+              <w:rFonts w:eastAsiaTheme="minorEastAsia"/>
+              <w:noProof/>
+              <w:lang w:eastAsia="pt-PT"/>
+            </w:rPr>
+          </w:pPr>
+          <w:hyperlink w:anchor="_Toc155131224" w:history="1">
+            <w:r>
+              <w:rPr>
+                <w:rStyle w:val="Hiperligao"/>
+                <w:b/>
+                <w:bCs/>
+                <w:noProof/>
+              </w:rPr>
+              <w:t>8.1-Objetivo Final- Gerir as cópias de segurança conforme pedido pelo cliente.</w:t>
+            </w:r>
+            <w:r>
+              <w:rPr>
+                <w:noProof/>
+                <w:webHidden/>
+              </w:rPr>
+              <w:tab/>
+            </w:r>
+            <w:r>
+              <w:rPr>
+                <w:noProof/>
+                <w:webHidden/>
+              </w:rPr>
+              <w:fldChar w:fldCharType="begin"/>
+            </w:r>
+            <w:r>
+              <w:rPr>
+                <w:noProof/>
+                <w:webHidden/>
+              </w:rPr>
+              <w:instrText xml:space="preserve"> PAGEREF _Toc155131224 \h </w:instrText>
+            </w:r>
+            <w:r>
+              <w:rPr>
+                <w:noProof/>
+                <w:webHidden/>
+              </w:rPr>
+            </w:r>
+            <w:r>
+              <w:rPr>
+                <w:noProof/>
+                <w:webHidden/>
+              </w:rPr>
+              <w:fldChar w:fldCharType="separate"/>
+            </w:r>
+            <w:r>
+              <w:rPr>
+                <w:noProof/>
+                <w:webHidden/>
+              </w:rPr>
+              <w:t>15</w:t>
+            </w:r>
+            <w:r>
+              <w:rPr>
+                <w:noProof/>
+                <w:webHidden/>
+              </w:rPr>
+              <w:fldChar w:fldCharType="end"/>
+            </w:r>
+          </w:hyperlink>
+        </w:p>
+        <w:p>
+          <w:pPr>
+            <w:pStyle w:val="ndice1"/>
+            <w:tabs>
+              <w:tab w:val="right" w:leader="dot" w:pos="8494"/>
+            </w:tabs>
+            <w:rPr>
+              <w:rFonts w:eastAsiaTheme="minorEastAsia"/>
+              <w:noProof/>
+              <w:lang w:eastAsia="pt-PT"/>
+            </w:rPr>
+          </w:pPr>
+          <w:hyperlink w:anchor="_Toc155131225" w:history="1">
+            <w:r>
+              <w:rPr>
+                <w:rStyle w:val="Hiperligao"/>
+                <w:b/>
+                <w:bCs/>
+                <w:noProof/>
+              </w:rPr>
+              <w:t>9-US870(João Veríssimo)</w:t>
+            </w:r>
+            <w:r>
+              <w:rPr>
+                <w:noProof/>
+                <w:webHidden/>
+              </w:rPr>
+              <w:tab/>
+            </w:r>
+            <w:r>
+              <w:rPr>
+                <w:noProof/>
+                <w:webHidden/>
+              </w:rPr>
+              <w:fldChar w:fldCharType="begin"/>
+            </w:r>
+            <w:r>
+              <w:rPr>
+                <w:noProof/>
+                <w:webHidden/>
+              </w:rPr>
+              <w:instrText xml:space="preserve"> PAGEREF _Toc155131225 \h </w:instrText>
+            </w:r>
+            <w:r>
+              <w:rPr>
+                <w:noProof/>
+                <w:webHidden/>
+              </w:rPr>
+            </w:r>
+            <w:r>
+              <w:rPr>
+                <w:noProof/>
+                <w:webHidden/>
+              </w:rPr>
+              <w:fldChar w:fldCharType="separate"/>
+            </w:r>
+            <w:r>
+              <w:rPr>
+                <w:noProof/>
+                <w:webHidden/>
+              </w:rPr>
+              <w:t>16</w:t>
+            </w:r>
+            <w:r>
+              <w:rPr>
+                <w:noProof/>
+                <w:webHidden/>
+              </w:rPr>
+              <w:fldChar w:fldCharType="end"/>
+            </w:r>
+          </w:hyperlink>
+        </w:p>
+        <w:p>
+          <w:pPr>
+            <w:pStyle w:val="ndice2"/>
+            <w:tabs>
+              <w:tab w:val="right" w:leader="dot" w:pos="8494"/>
+            </w:tabs>
+            <w:rPr>
+              <w:rFonts w:eastAsiaTheme="minorEastAsia"/>
+              <w:noProof/>
+              <w:lang w:eastAsia="pt-PT"/>
+            </w:rPr>
+          </w:pPr>
+          <w:hyperlink w:anchor="_Toc155131226" w:history="1">
+            <w:r>
+              <w:rPr>
+                <w:rStyle w:val="Hiperligao"/>
+                <w:b/>
+                <w:bCs/>
+                <w:noProof/>
+              </w:rPr>
+              <w:t>9.1-Objetivo Final- Limitar o tempo de vida dos backups a 7 dias.</w:t>
+            </w:r>
+            <w:r>
+              <w:rPr>
+                <w:noProof/>
+                <w:webHidden/>
+              </w:rPr>
+              <w:tab/>
+            </w:r>
+            <w:r>
+              <w:rPr>
+                <w:noProof/>
+                <w:webHidden/>
+              </w:rPr>
+              <w:fldChar w:fldCharType="begin"/>
+            </w:r>
+            <w:r>
+              <w:rPr>
+                <w:noProof/>
+                <w:webHidden/>
+              </w:rPr>
+              <w:instrText xml:space="preserve"> PAGEREF _Toc155131226 \h </w:instrText>
+            </w:r>
+            <w:r>
+              <w:rPr>
+                <w:noProof/>
+                <w:webHidden/>
+              </w:rPr>
+            </w:r>
+            <w:r>
+              <w:rPr>
+                <w:noProof/>
+                <w:webHidden/>
+              </w:rPr>
+              <w:fldChar w:fldCharType="separate"/>
+            </w:r>
+            <w:r>
+              <w:rPr>
+                <w:noProof/>
+                <w:webHidden/>
+              </w:rPr>
+              <w:t>16</w:t>
             </w:r>
             <w:r>
               <w:rPr>
@@ -2411,6 +3049,11 @@
         </w:p>
       </w:sdtContent>
     </w:sdt>
+    <w:p>
+      <w:r>
+        <w:br w:type="page"/>
+      </w:r>
+    </w:p>
     <w:p/>
     <w:p>
       <w:pPr>
@@ -2434,7 +3077,7 @@
           <w:szCs w:val="28"/>
         </w:rPr>
       </w:pPr>
-      <w:bookmarkStart w:id="0" w:name="_Toc155108002"/>
+      <w:bookmarkStart w:id="0" w:name="_Toc155131192"/>
       <w:r>
         <w:rPr>
           <w:rFonts w:asciiTheme="minorHAnsi" w:hAnsiTheme="minorHAnsi" w:cstheme="minorBidi"/>
@@ -2508,7 +3151,7 @@
           <w:szCs w:val="22"/>
         </w:rPr>
       </w:pPr>
-      <w:bookmarkStart w:id="2" w:name="_Toc155108003"/>
+      <w:bookmarkStart w:id="2" w:name="_Toc155131193"/>
       <w:r>
         <w:rPr>
           <w:rFonts w:asciiTheme="minorHAnsi" w:hAnsiTheme="minorHAnsi" w:cstheme="minorBidi"/>
@@ -2554,7 +3197,7 @@
           <w:color w:val="auto"/>
         </w:rPr>
       </w:pPr>
-      <w:bookmarkStart w:id="3" w:name="_Toc155108004"/>
+      <w:bookmarkStart w:id="3" w:name="_Toc155131194"/>
       <w:r>
         <w:rPr>
           <w:rFonts w:asciiTheme="minorHAnsi" w:hAnsiTheme="minorHAnsi" w:cstheme="minorBidi"/>
@@ -2605,19 +3248,9 @@
       <w:r>
         <w:t>“</w:t>
       </w:r>
-      <w:proofErr w:type="spellStart"/>
-      <w:r>
-        <w:t>ssh-keygen</w:t>
-      </w:r>
-      <w:proofErr w:type="spellEnd"/>
-      <w:r>
-        <w:t xml:space="preserve"> -t </w:t>
-      </w:r>
-      <w:proofErr w:type="spellStart"/>
-      <w:r>
-        <w:t>rsa</w:t>
-      </w:r>
-      <w:proofErr w:type="spellEnd"/>
+      <w:r>
+        <w:t>ssh-keygen -t rsa</w:t>
+      </w:r>
       <w:r>
         <w:t>”.</w:t>
       </w:r>
@@ -2697,19 +3330,9 @@
       <w:r>
         <w:t>“</w:t>
       </w:r>
-      <w:proofErr w:type="spellStart"/>
-      <w:r>
-        <w:t>ssh-keygen</w:t>
-      </w:r>
-      <w:proofErr w:type="spellEnd"/>
-      <w:r>
-        <w:t xml:space="preserve"> -t </w:t>
-      </w:r>
-      <w:proofErr w:type="spellStart"/>
-      <w:r>
-        <w:t>rsa</w:t>
-      </w:r>
-      <w:proofErr w:type="spellEnd"/>
+      <w:r>
+        <w:t>ssh-keygen -t rsa</w:t>
+      </w:r>
       <w:r>
         <w:t>”</w:t>
       </w:r>
@@ -2726,27 +3349,14 @@
         <w:contextualSpacing w:val="0"/>
         <w:jc w:val="both"/>
       </w:pPr>
-      <w:proofErr w:type="spellStart"/>
-      <w:r>
-        <w:t>ssh-keygen</w:t>
-      </w:r>
-      <w:proofErr w:type="spellEnd"/>
-      <w:r>
-        <w:t xml:space="preserve">: Este é o programa principal usado para criar chaves de autenticação para SSH. </w:t>
+      <w:r>
+        <w:t xml:space="preserve">ssh-keygen: Este é o programa principal usado para criar chaves de autenticação para SSH. </w:t>
       </w:r>
       <w:r>
         <w:t xml:space="preserve">Está </w:t>
       </w:r>
       <w:r>
-        <w:t xml:space="preserve">incluído na maioria dos sistemas Unix e Linux como parte do pacote </w:t>
-      </w:r>
-      <w:proofErr w:type="spellStart"/>
-      <w:r>
-        <w:t>OpenSSH</w:t>
-      </w:r>
-      <w:proofErr w:type="spellEnd"/>
-      <w:r>
-        <w:t>.</w:t>
+        <w:t>incluído na maioria dos sistemas Unix e Linux como parte do pacote OpenSSH.</w:t>
       </w:r>
     </w:p>
     <w:p>
@@ -2760,15 +3370,7 @@
         <w:jc w:val="both"/>
       </w:pPr>
       <w:r>
-        <w:t xml:space="preserve">-t </w:t>
-      </w:r>
-      <w:proofErr w:type="spellStart"/>
-      <w:r>
-        <w:t>rsa</w:t>
-      </w:r>
-      <w:proofErr w:type="spellEnd"/>
-      <w:r>
-        <w:t xml:space="preserve">: Este argumento </w:t>
+        <w:t xml:space="preserve">-t rsa: Este argumento </w:t>
       </w:r>
       <w:r>
         <w:t>especif</w:t>
@@ -2780,31 +3382,7 @@
         <w:t>ca</w:t>
       </w:r>
       <w:r>
-        <w:t xml:space="preserve"> o tipo de chave a ser gerada. No caso, </w:t>
-      </w:r>
-      <w:proofErr w:type="spellStart"/>
-      <w:r>
-        <w:t>rsa</w:t>
-      </w:r>
-      <w:proofErr w:type="spellEnd"/>
-      <w:r>
-        <w:t xml:space="preserve"> refere-se ao algoritmo RSA (</w:t>
-      </w:r>
-      <w:proofErr w:type="spellStart"/>
-      <w:r>
-        <w:t>Rivest</w:t>
-      </w:r>
-      <w:proofErr w:type="spellEnd"/>
-      <w:r>
-        <w:t>-Shamir-</w:t>
-      </w:r>
-      <w:proofErr w:type="spellStart"/>
-      <w:r>
-        <w:t>Adleman</w:t>
-      </w:r>
-      <w:proofErr w:type="spellEnd"/>
-      <w:r>
-        <w:t xml:space="preserve">), um dos algoritmos de criptografia mais comuns usados para a criação de pares de chaves públicas e privadas. </w:t>
+        <w:t xml:space="preserve"> o tipo de chave a ser gerada. No caso, rsa refere-se ao algoritmo RSA (Rivest-Shamir-Adleman), um dos algoritmos de criptografia mais comuns usados para a criação de pares de chaves públicas e privadas. </w:t>
       </w:r>
     </w:p>
     <w:p>
@@ -2828,33 +3406,10 @@
         <w:t>este comando</w:t>
       </w:r>
       <w:r>
-        <w:t xml:space="preserve"> usará um local padrão (geralmente ~/.</w:t>
-      </w:r>
-      <w:proofErr w:type="spellStart"/>
-      <w:r>
-        <w:t>ssh</w:t>
-      </w:r>
-      <w:proofErr w:type="spellEnd"/>
-      <w:r>
-        <w:t>/</w:t>
-      </w:r>
-      <w:proofErr w:type="spellStart"/>
-      <w:r>
-        <w:t>id_rsa</w:t>
-      </w:r>
-      <w:proofErr w:type="spellEnd"/>
-      <w:r>
-        <w:t xml:space="preserve"> para a chave privada e ~/.</w:t>
-      </w:r>
-      <w:proofErr w:type="spellStart"/>
-      <w:r>
-        <w:t>ssh</w:t>
-      </w:r>
-      <w:proofErr w:type="spellEnd"/>
-      <w:r>
-        <w:t>/id_rsa.pub para a chave pública).</w:t>
-      </w:r>
-    </w:p>
+        <w:t xml:space="preserve"> usará um local padrão (geralmente ~/.ssh/id_rsa para a chave privada e ~/.ssh/id_rsa.pub para a chave pública).</w:t>
+      </w:r>
+    </w:p>
+    <w:p/>
     <w:p/>
     <w:p>
       <w:pPr>
@@ -2868,14 +3423,15 @@
           <w:color w:val="auto"/>
         </w:rPr>
       </w:pPr>
-      <w:bookmarkStart w:id="4" w:name="_Toc155108005"/>
-      <w:r>
-        <w:rPr>
-          <w:rFonts w:asciiTheme="minorHAnsi" w:hAnsiTheme="minorHAnsi" w:cstheme="minorBidi"/>
-          <w:b/>
-          <w:bCs/>
-          <w:color w:val="auto"/>
-        </w:rPr>
+      <w:bookmarkStart w:id="4" w:name="_Toc155131195"/>
+      <w:r>
+        <w:rPr>
+          <w:rFonts w:asciiTheme="minorHAnsi" w:hAnsiTheme="minorHAnsi" w:cstheme="minorBidi"/>
+          <w:b/>
+          <w:bCs/>
+          <w:color w:val="auto"/>
+        </w:rPr>
+        <w:lastRenderedPageBreak/>
         <w:t xml:space="preserve">2º Passo -  </w:t>
       </w:r>
       <w:r>
@@ -2957,15 +3513,7 @@
         <w:t>C</w:t>
       </w:r>
       <w:r>
-        <w:t xml:space="preserve">onectei-me ao servidor por </w:t>
-      </w:r>
-      <w:proofErr w:type="spellStart"/>
-      <w:r>
-        <w:t>ssh</w:t>
-      </w:r>
-      <w:proofErr w:type="spellEnd"/>
-      <w:r>
-        <w:t xml:space="preserve"> com password</w:t>
+        <w:t>onectei-me ao servidor por ssh com password</w:t>
       </w:r>
       <w:r>
         <w:t xml:space="preserve">, </w:t>
@@ -2977,23 +3525,7 @@
         <w:t xml:space="preserve">, ainda, </w:t>
       </w:r>
       <w:r>
-        <w:t>no ficheiro “~/.</w:t>
-      </w:r>
-      <w:proofErr w:type="spellStart"/>
-      <w:r>
-        <w:t>ssh</w:t>
-      </w:r>
-      <w:proofErr w:type="spellEnd"/>
-      <w:r>
-        <w:t>/</w:t>
-      </w:r>
-      <w:proofErr w:type="spellStart"/>
-      <w:r>
-        <w:t>authorized_keys</w:t>
-      </w:r>
-      <w:proofErr w:type="spellEnd"/>
-      <w:r>
-        <w:t xml:space="preserve">” a </w:t>
+        <w:t xml:space="preserve">no ficheiro “~/.ssh/authorized_keys” a </w:t>
       </w:r>
       <w:r>
         <w:t>chave pública</w:t>
@@ -3182,7 +3714,7 @@
           <w:color w:val="auto"/>
         </w:rPr>
       </w:pPr>
-      <w:bookmarkStart w:id="5" w:name="_Toc155108006"/>
+      <w:bookmarkStart w:id="5" w:name="_Toc155131196"/>
       <w:r>
         <w:rPr>
           <w:rFonts w:asciiTheme="minorHAnsi" w:hAnsiTheme="minorHAnsi" w:cstheme="minorBidi"/>
@@ -3199,20 +3731,9 @@
           <w:bCs/>
           <w:color w:val="auto"/>
         </w:rPr>
-        <w:t xml:space="preserve">Confirmar ficheiro de configuração </w:t>
-      </w:r>
-      <w:proofErr w:type="spellStart"/>
-      <w:r>
-        <w:rPr>
-          <w:rFonts w:asciiTheme="minorHAnsi" w:hAnsiTheme="minorHAnsi" w:cstheme="minorBidi"/>
-          <w:b/>
-          <w:bCs/>
-          <w:color w:val="auto"/>
-        </w:rPr>
-        <w:t>sshd</w:t>
+        <w:t>Confirmar ficheiro de configuração sshd</w:t>
       </w:r>
       <w:bookmarkEnd w:id="5"/>
-      <w:proofErr w:type="spellEnd"/>
     </w:p>
     <w:p>
       <w:pPr>
@@ -3235,40 +3756,14 @@
         <w:t>,</w:t>
       </w:r>
       <w:r>
-        <w:t xml:space="preserve"> se a linha </w:t>
-      </w:r>
-      <w:proofErr w:type="spellStart"/>
-      <w:r>
-        <w:t>PermitRootLogin</w:t>
-      </w:r>
-      <w:proofErr w:type="spellEnd"/>
-      <w:r>
-        <w:t xml:space="preserve"> </w:t>
+        <w:t xml:space="preserve"> se a linha PermitRootLogin </w:t>
       </w:r>
       <w:r>
         <w:t>no ficheiro de configuração “</w:t>
       </w:r>
-      <w:proofErr w:type="spellStart"/>
-      <w:r>
-        <w:t>etc</w:t>
-      </w:r>
-      <w:proofErr w:type="spellEnd"/>
-      <w:r>
-        <w:t>/</w:t>
-      </w:r>
-      <w:proofErr w:type="spellStart"/>
-      <w:r>
-        <w:t>ssh</w:t>
-      </w:r>
-      <w:proofErr w:type="spellEnd"/>
-      <w:r>
-        <w:t>/</w:t>
-      </w:r>
-      <w:proofErr w:type="spellStart"/>
-      <w:r>
-        <w:t>sshd_config</w:t>
-      </w:r>
-      <w:proofErr w:type="spellEnd"/>
+      <w:r>
+        <w:t>etc/ssh/sshd_config</w:t>
+      </w:r>
       <w:r>
         <w:t xml:space="preserve">” </w:t>
       </w:r>
@@ -3276,15 +3771,7 @@
         <w:t xml:space="preserve">está em </w:t>
       </w:r>
       <w:r>
-        <w:t>“</w:t>
-      </w:r>
-      <w:proofErr w:type="spellStart"/>
-      <w:r>
-        <w:t>yes</w:t>
-      </w:r>
-      <w:proofErr w:type="spellEnd"/>
-      <w:r>
-        <w:t>” e para uma maior segurança desabilitar a password:</w:t>
+        <w:t>“yes” e para uma maior segurança desabilitar a password:</w:t>
       </w:r>
     </w:p>
     <w:p>
@@ -3359,7 +3846,7 @@
           <w:color w:val="auto"/>
         </w:rPr>
       </w:pPr>
-      <w:bookmarkStart w:id="6" w:name="_Toc155108007"/>
+      <w:bookmarkStart w:id="6" w:name="_Toc155131197"/>
       <w:r>
         <w:rPr>
           <w:rFonts w:asciiTheme="minorHAnsi" w:hAnsiTheme="minorHAnsi" w:cstheme="minorBidi"/>
@@ -3450,7 +3937,6 @@
           <w:szCs w:val="18"/>
         </w:rPr>
       </w:pPr>
-      <w:proofErr w:type="spellStart"/>
       <w:r>
         <w:rPr>
           <w:rFonts w:ascii="Lucida Console" w:hAnsi="Lucida Console" w:cs="Lucida Console"/>
@@ -3458,17 +3944,7 @@
           <w:sz w:val="18"/>
           <w:szCs w:val="18"/>
         </w:rPr>
-        <w:t>ssh</w:t>
-      </w:r>
-      <w:proofErr w:type="spellEnd"/>
-      <w:r>
-        <w:rPr>
-          <w:rFonts w:ascii="Lucida Console" w:hAnsi="Lucida Console" w:cs="Lucida Console"/>
-          <w:kern w:val="0"/>
-          <w:sz w:val="18"/>
-          <w:szCs w:val="18"/>
-        </w:rPr>
-        <w:t xml:space="preserve"> -v -i C:/Users/jnmte/VPSg046 </w:t>
+        <w:t xml:space="preserve">ssh -v -i C:/Users/jnmte/VPSg046 </w:t>
       </w:r>
       <w:hyperlink r:id="rId14" w:history="1">
         <w:r>
@@ -3539,23 +4015,7 @@
         </w:rPr>
       </w:pPr>
       <w:r>
-        <w:t>-v: Esta opção ativa o modo de depuração (</w:t>
-      </w:r>
-      <w:proofErr w:type="spellStart"/>
-      <w:r>
-        <w:t>verbose</w:t>
-      </w:r>
-      <w:proofErr w:type="spellEnd"/>
-      <w:r>
-        <w:t xml:space="preserve"> </w:t>
-      </w:r>
-      <w:proofErr w:type="spellStart"/>
-      <w:r>
-        <w:t>mode</w:t>
-      </w:r>
-      <w:proofErr w:type="spellEnd"/>
-      <w:r>
-        <w:t>) no SSH. Quando usado, o SSH exibe informações detalhadas sobre o processo de conexão. Isso é útil para diagnosticar problemas de conexão, autenticação e configuração.</w:t>
+        <w:t>-v: Esta opção ativa o modo de depuração (verbose mode) no SSH. Quando usado, o SSH exibe informações detalhadas sobre o processo de conexão. Isso é útil para diagnosticar problemas de conexão, autenticação e configuração.</w:t>
       </w:r>
     </w:p>
     <w:p>
@@ -3571,21 +4031,7 @@
         <w:rPr>
           <w:lang w:val="en-US"/>
         </w:rPr>
-        <w:t>-</w:t>
-      </w:r>
-      <w:proofErr w:type="spellStart"/>
-      <w:r>
-        <w:rPr>
-          <w:lang w:val="en-US"/>
-        </w:rPr>
-        <w:t>i</w:t>
-      </w:r>
-      <w:proofErr w:type="spellEnd"/>
-      <w:r>
-        <w:rPr>
-          <w:lang w:val="en-US"/>
-        </w:rPr>
-        <w:t xml:space="preserve"> C:/Users/jnmte/VPSg046:</w:t>
+        <w:t>-i C:/Users/jnmte/VPSg046:</w:t>
       </w:r>
     </w:p>
     <w:p>
@@ -3598,6 +4044,7 @@
         <w:ind w:left="1418" w:hanging="284"/>
       </w:pPr>
       <w:r>
+        <w:lastRenderedPageBreak/>
         <w:t>-i: Esta opção é usada para especificar o caminho da chave privada que será usada para a autenticação com o servidor.</w:t>
       </w:r>
     </w:p>
@@ -3620,30 +4067,8 @@
         <w:ind w:left="1418" w:hanging="284"/>
         <w:jc w:val="both"/>
       </w:pPr>
-      <w:proofErr w:type="spellStart"/>
-      <w:r>
-        <w:lastRenderedPageBreak/>
-        <w:t>root</w:t>
-      </w:r>
-      <w:proofErr w:type="spellEnd"/>
-      <w:r>
-        <w:t>: Este é o nome de usuário que você está tentando usar para fazer login no servidor remoto. Neste caso, é o utilizador '</w:t>
-      </w:r>
-      <w:proofErr w:type="spellStart"/>
-      <w:r>
-        <w:t>root</w:t>
-      </w:r>
-      <w:proofErr w:type="spellEnd"/>
-      <w:r>
-        <w:t xml:space="preserve">', que é o </w:t>
-      </w:r>
-      <w:proofErr w:type="spellStart"/>
-      <w:r>
-        <w:t>superusuário</w:t>
-      </w:r>
-      <w:proofErr w:type="spellEnd"/>
-      <w:r>
-        <w:t xml:space="preserve"> em sistemas baseados em Unix/Linux.</w:t>
+      <w:r>
+        <w:t>root: Este é o nome de usuário que você está tentando usar para fazer login no servidor remoto. Neste caso, é o utilizador 'root', que é o superusuário em sistemas baseados em Unix/Linux.</w:t>
       </w:r>
     </w:p>
     <w:p>
@@ -3721,7 +4146,7 @@
           <w:szCs w:val="28"/>
         </w:rPr>
       </w:pPr>
-      <w:bookmarkStart w:id="7" w:name="_Toc155108008"/>
+      <w:bookmarkStart w:id="7" w:name="_Toc155131198"/>
       <w:r>
         <w:rPr>
           <w:rFonts w:asciiTheme="minorHAnsi" w:hAnsiTheme="minorHAnsi" w:cstheme="minorBidi"/>
@@ -3779,7 +4204,7 @@
         </w:rPr>
       </w:pPr>
       <w:bookmarkStart w:id="8" w:name="_Hlk154508099"/>
-      <w:bookmarkStart w:id="9" w:name="_Toc155108009"/>
+      <w:bookmarkStart w:id="9" w:name="_Toc155131199"/>
       <w:r>
         <w:rPr>
           <w:rFonts w:asciiTheme="minorHAnsi" w:hAnsiTheme="minorHAnsi" w:cstheme="minorBidi"/>
@@ -3826,7 +4251,7 @@
           <w:color w:val="auto"/>
         </w:rPr>
       </w:pPr>
-      <w:bookmarkStart w:id="10" w:name="_Toc155108010"/>
+      <w:bookmarkStart w:id="10" w:name="_Toc155131200"/>
       <w:r>
         <w:rPr>
           <w:rFonts w:asciiTheme="minorHAnsi" w:hAnsiTheme="minorHAnsi" w:cstheme="minorBidi"/>
@@ -3878,15 +4303,7 @@
         <w:t xml:space="preserve"> </w:t>
       </w:r>
       <w:r>
-        <w:t xml:space="preserve">O objetivo deste código é automatizar a restauração de backups de um banco de dados </w:t>
-      </w:r>
-      <w:proofErr w:type="spellStart"/>
-      <w:r>
-        <w:t>MongoDB</w:t>
-      </w:r>
-      <w:proofErr w:type="spellEnd"/>
-      <w:r>
-        <w:t xml:space="preserve"> e verificar a integridade do backup restaurado. O código permite ao usuário escolher um backup disponível.</w:t>
+        <w:t>O objetivo deste código é automatizar a restauração de backups de um banco de dados MongoDB e verificar a integridade do backup restaurado. O código permite ao usuário escolher um backup disponível.</w:t>
       </w:r>
       <w:r>
         <w:t xml:space="preserve"> </w:t>
@@ -3930,17 +4347,8 @@
           <w:b/>
           <w:bCs/>
         </w:rPr>
-        <w:t xml:space="preserve">Adicionar a Chave do Repositório do </w:t>
-      </w:r>
-      <w:proofErr w:type="spellStart"/>
-      <w:r>
-        <w:rPr>
-          <w:b/>
-          <w:bCs/>
-        </w:rPr>
-        <w:t>MongoDB</w:t>
-      </w:r>
-      <w:proofErr w:type="spellEnd"/>
+        <w:t>Adicionar a Chave do Repositório do MongoDB</w:t>
+      </w:r>
       <w:r>
         <w:t>:</w:t>
       </w:r>
@@ -3962,23 +4370,13 @@
           <w:lang w:val="en-US"/>
         </w:rPr>
       </w:pPr>
-      <w:proofErr w:type="spellStart"/>
       <w:r>
         <w:rPr>
           <w:b/>
           <w:bCs/>
           <w:lang w:val="en-US"/>
         </w:rPr>
-        <w:t>Comando</w:t>
-      </w:r>
-      <w:proofErr w:type="spellEnd"/>
-      <w:r>
-        <w:rPr>
-          <w:b/>
-          <w:bCs/>
-          <w:lang w:val="en-US"/>
-        </w:rPr>
-        <w:t>:</w:t>
+        <w:t>Comando:</w:t>
       </w:r>
       <w:r>
         <w:rPr>
@@ -3992,61 +4390,7 @@
           <w:szCs w:val="20"/>
           <w:lang w:val="en-US"/>
         </w:rPr>
-        <w:t>“</w:t>
-      </w:r>
-      <w:proofErr w:type="spellStart"/>
-      <w:r>
-        <w:rPr>
-          <w:sz w:val="20"/>
-          <w:szCs w:val="20"/>
-          <w:lang w:val="en-US"/>
-        </w:rPr>
-        <w:t>wget</w:t>
-      </w:r>
-      <w:proofErr w:type="spellEnd"/>
-      <w:r>
-        <w:rPr>
-          <w:sz w:val="20"/>
-          <w:szCs w:val="20"/>
-          <w:lang w:val="en-US"/>
-        </w:rPr>
-        <w:t xml:space="preserve"> -</w:t>
-      </w:r>
-      <w:proofErr w:type="spellStart"/>
-      <w:r>
-        <w:rPr>
-          <w:sz w:val="20"/>
-          <w:szCs w:val="20"/>
-          <w:lang w:val="en-US"/>
-        </w:rPr>
-        <w:t>qO</w:t>
-      </w:r>
-      <w:proofErr w:type="spellEnd"/>
-      <w:r>
-        <w:rPr>
-          <w:sz w:val="20"/>
-          <w:szCs w:val="20"/>
-          <w:lang w:val="en-US"/>
-        </w:rPr>
-        <w:t xml:space="preserve"> - https://www.mongodb.org/static/pgp/server-5.0.asc | </w:t>
-      </w:r>
-      <w:proofErr w:type="spellStart"/>
-      <w:r>
-        <w:rPr>
-          <w:sz w:val="20"/>
-          <w:szCs w:val="20"/>
-          <w:lang w:val="en-US"/>
-        </w:rPr>
-        <w:t>sudo</w:t>
-      </w:r>
-      <w:proofErr w:type="spellEnd"/>
-      <w:r>
-        <w:rPr>
-          <w:sz w:val="20"/>
-          <w:szCs w:val="20"/>
-          <w:lang w:val="en-US"/>
-        </w:rPr>
-        <w:t xml:space="preserve"> apt-key add </w:t>
+        <w:t xml:space="preserve">“wget -qO - https://www.mongodb.org/static/pgp/server-5.0.asc | sudo apt-key add </w:t>
       </w:r>
       <w:r>
         <w:rPr>
@@ -4073,27 +4417,10 @@
           <w:b/>
           <w:bCs/>
         </w:rPr>
-        <w:t xml:space="preserve">Adicione o Repositório do </w:t>
-      </w:r>
-      <w:proofErr w:type="spellStart"/>
-      <w:r>
-        <w:rPr>
-          <w:b/>
-          <w:bCs/>
-        </w:rPr>
-        <w:t>MongoDB</w:t>
-      </w:r>
-      <w:proofErr w:type="spellEnd"/>
-      <w:r>
-        <w:t xml:space="preserve">: Criar um arquivo de lista para o </w:t>
-      </w:r>
-      <w:proofErr w:type="spellStart"/>
-      <w:r>
-        <w:t>MongoDB</w:t>
-      </w:r>
-      <w:proofErr w:type="spellEnd"/>
-      <w:r>
-        <w:t>:</w:t>
+        <w:t>Adicione o Repositório do MongoDB</w:t>
+      </w:r>
+      <w:r>
+        <w:t>: Criar um arquivo de lista para o MongoDB:</w:t>
       </w:r>
     </w:p>
     <w:p>
@@ -4105,23 +4432,13 @@
           <w:lang w:val="en-US"/>
         </w:rPr>
       </w:pPr>
-      <w:proofErr w:type="spellStart"/>
       <w:r>
         <w:rPr>
           <w:b/>
           <w:bCs/>
           <w:lang w:val="en-US"/>
         </w:rPr>
-        <w:t>Comando</w:t>
-      </w:r>
-      <w:proofErr w:type="spellEnd"/>
-      <w:r>
-        <w:rPr>
-          <w:b/>
-          <w:bCs/>
-          <w:lang w:val="en-US"/>
-        </w:rPr>
-        <w:t>:</w:t>
+        <w:t>Comando:</w:t>
       </w:r>
       <w:r>
         <w:rPr>
@@ -4137,79 +4454,7 @@
           <w:szCs w:val="20"/>
           <w:lang w:val="en-US"/>
         </w:rPr>
-        <w:t>“echo "deb http://repo.mongodb.org/apt/debian buster/</w:t>
-      </w:r>
-      <w:proofErr w:type="spellStart"/>
-      <w:r>
-        <w:rPr>
-          <w:sz w:val="20"/>
-          <w:szCs w:val="20"/>
-          <w:lang w:val="en-US"/>
-        </w:rPr>
-        <w:t>mongodb</w:t>
-      </w:r>
-      <w:proofErr w:type="spellEnd"/>
-      <w:r>
-        <w:rPr>
-          <w:sz w:val="20"/>
-          <w:szCs w:val="20"/>
-          <w:lang w:val="en-US"/>
-        </w:rPr>
-        <w:t xml:space="preserve">-org/5.0 main" | </w:t>
-      </w:r>
-      <w:proofErr w:type="spellStart"/>
-      <w:r>
-        <w:rPr>
-          <w:sz w:val="20"/>
-          <w:szCs w:val="20"/>
-          <w:lang w:val="en-US"/>
-        </w:rPr>
-        <w:t>sudo</w:t>
-      </w:r>
-      <w:proofErr w:type="spellEnd"/>
-      <w:r>
-        <w:rPr>
-          <w:sz w:val="20"/>
-          <w:szCs w:val="20"/>
-          <w:lang w:val="en-US"/>
-        </w:rPr>
-        <w:t xml:space="preserve"> tee /</w:t>
-      </w:r>
-      <w:proofErr w:type="spellStart"/>
-      <w:r>
-        <w:rPr>
-          <w:sz w:val="20"/>
-          <w:szCs w:val="20"/>
-          <w:lang w:val="en-US"/>
-        </w:rPr>
-        <w:t>etc</w:t>
-      </w:r>
-      <w:proofErr w:type="spellEnd"/>
-      <w:r>
-        <w:rPr>
-          <w:sz w:val="20"/>
-          <w:szCs w:val="20"/>
-          <w:lang w:val="en-US"/>
-        </w:rPr>
-        <w:t>/apt/</w:t>
-      </w:r>
-      <w:proofErr w:type="spellStart"/>
-      <w:r>
-        <w:rPr>
-          <w:sz w:val="20"/>
-          <w:szCs w:val="20"/>
-          <w:lang w:val="en-US"/>
-        </w:rPr>
-        <w:t>sources.list.d</w:t>
-      </w:r>
-      <w:proofErr w:type="spellEnd"/>
-      <w:r>
-        <w:rPr>
-          <w:sz w:val="20"/>
-          <w:szCs w:val="20"/>
-          <w:lang w:val="en-US"/>
-        </w:rPr>
-        <w:t>/mongodb-org-5.0.list”</w:t>
+        <w:t>“echo "deb http://repo.mongodb.org/apt/debian buster/mongodb-org/5.0 main" | sudo tee /etc/apt/sources.list.d/mongodb-org-5.0.list”</w:t>
       </w:r>
     </w:p>
     <w:p>
@@ -4256,55 +4501,7 @@
           <w:sz w:val="20"/>
           <w:szCs w:val="20"/>
         </w:rPr>
-        <w:t>“</w:t>
-      </w:r>
-      <w:proofErr w:type="spellStart"/>
-      <w:r>
-        <w:rPr>
-          <w:sz w:val="20"/>
-          <w:szCs w:val="20"/>
-        </w:rPr>
-        <w:t>sudo</w:t>
-      </w:r>
-      <w:proofErr w:type="spellEnd"/>
-      <w:r>
-        <w:rPr>
-          <w:sz w:val="20"/>
-          <w:szCs w:val="20"/>
-        </w:rPr>
-        <w:t xml:space="preserve"> </w:t>
-      </w:r>
-      <w:proofErr w:type="spellStart"/>
-      <w:r>
-        <w:rPr>
-          <w:sz w:val="20"/>
-          <w:szCs w:val="20"/>
-        </w:rPr>
-        <w:t>apt</w:t>
-      </w:r>
-      <w:proofErr w:type="spellEnd"/>
-      <w:r>
-        <w:rPr>
-          <w:sz w:val="20"/>
-          <w:szCs w:val="20"/>
-        </w:rPr>
-        <w:t xml:space="preserve"> </w:t>
-      </w:r>
-      <w:proofErr w:type="spellStart"/>
-      <w:r>
-        <w:rPr>
-          <w:sz w:val="20"/>
-          <w:szCs w:val="20"/>
-        </w:rPr>
-        <w:t>update</w:t>
-      </w:r>
-      <w:proofErr w:type="spellEnd"/>
-      <w:r>
-        <w:rPr>
-          <w:sz w:val="20"/>
-          <w:szCs w:val="20"/>
-        </w:rPr>
-        <w:t>”</w:t>
+        <w:t>“sudo apt update”</w:t>
       </w:r>
     </w:p>
     <w:p>
@@ -4323,23 +4520,7 @@
           <w:b/>
           <w:bCs/>
         </w:rPr>
-        <w:t xml:space="preserve">Instalar o </w:t>
-      </w:r>
-      <w:proofErr w:type="spellStart"/>
-      <w:r>
-        <w:rPr>
-          <w:b/>
-          <w:bCs/>
-        </w:rPr>
-        <w:t>MongoDB</w:t>
-      </w:r>
-      <w:proofErr w:type="spellEnd"/>
-      <w:r>
-        <w:rPr>
-          <w:b/>
-          <w:bCs/>
-        </w:rPr>
-        <w:t xml:space="preserve">: </w:t>
+        <w:t xml:space="preserve">Instalar o MongoDB: </w:t>
       </w:r>
       <w:r>
         <w:rPr>
@@ -4349,31 +4530,7 @@
         <w:t xml:space="preserve"> </w:t>
       </w:r>
       <w:r>
-        <w:t xml:space="preserve">Agora, instalar o </w:t>
-      </w:r>
-      <w:proofErr w:type="spellStart"/>
-      <w:r>
-        <w:t>MongoDB</w:t>
-      </w:r>
-      <w:proofErr w:type="spellEnd"/>
-      <w:r>
-        <w:t xml:space="preserve">. Isso incluirá os comandos </w:t>
-      </w:r>
-      <w:proofErr w:type="spellStart"/>
-      <w:r>
-        <w:t>mongorestore</w:t>
-      </w:r>
-      <w:proofErr w:type="spellEnd"/>
-      <w:r>
-        <w:t xml:space="preserve"> e </w:t>
-      </w:r>
-      <w:proofErr w:type="spellStart"/>
-      <w:r>
-        <w:t>mongoexport</w:t>
-      </w:r>
-      <w:proofErr w:type="spellEnd"/>
-      <w:r>
-        <w:t>:</w:t>
+        <w:t>Agora, instalar o MongoDB. Isso incluirá os comandos mongorestore e mongoexport:</w:t>
       </w:r>
     </w:p>
     <w:p>
@@ -4395,35 +4552,9 @@
       <w:r>
         <w:t>“</w:t>
       </w:r>
-      <w:proofErr w:type="spellStart"/>
-      <w:r>
-        <w:t>sudo</w:t>
-      </w:r>
-      <w:proofErr w:type="spellEnd"/>
-      <w:r>
-        <w:t xml:space="preserve"> </w:t>
-      </w:r>
-      <w:proofErr w:type="spellStart"/>
-      <w:r>
-        <w:t>apt</w:t>
-      </w:r>
-      <w:proofErr w:type="spellEnd"/>
-      <w:r>
-        <w:t xml:space="preserve"> </w:t>
-      </w:r>
-      <w:proofErr w:type="spellStart"/>
-      <w:r>
-        <w:t>install</w:t>
-      </w:r>
-      <w:proofErr w:type="spellEnd"/>
-      <w:r>
-        <w:t xml:space="preserve"> -y </w:t>
-      </w:r>
-      <w:proofErr w:type="spellStart"/>
-      <w:r>
-        <w:t>mongodb-org</w:t>
-      </w:r>
-      <w:proofErr w:type="spellEnd"/>
+      <w:r>
+        <w:t>sudo apt install -y mongodb-org</w:t>
+      </w:r>
       <w:r>
         <w:t>”</w:t>
       </w:r>
@@ -4523,15 +4654,7 @@
         <w:t>a presença e consistência d</w:t>
       </w:r>
       <w:r>
-        <w:t>a coleção "</w:t>
-      </w:r>
-      <w:proofErr w:type="spellStart"/>
-      <w:r>
-        <w:t>buildings</w:t>
-      </w:r>
-      <w:proofErr w:type="spellEnd"/>
-      <w:r>
-        <w:t>"</w:t>
+        <w:t>a coleção "buildings"</w:t>
       </w:r>
       <w:r>
         <w:t xml:space="preserve">. É também </w:t>
@@ -4655,23 +4778,7 @@
           <w:b/>
           <w:bCs/>
         </w:rPr>
-        <w:t>, usando “</w:t>
-      </w:r>
-      <w:proofErr w:type="spellStart"/>
-      <w:r>
-        <w:rPr>
-          <w:b/>
-          <w:bCs/>
-        </w:rPr>
-        <w:t>chmod</w:t>
-      </w:r>
-      <w:proofErr w:type="spellEnd"/>
-      <w:r>
-        <w:rPr>
-          <w:b/>
-          <w:bCs/>
-        </w:rPr>
-        <w:t xml:space="preserve"> 600 config.sh”</w:t>
+        <w:t>, usando “chmod 600 config.sh”</w:t>
       </w:r>
     </w:p>
     <w:p>
@@ -4680,39 +4787,7 @@
         <w:jc w:val="both"/>
       </w:pPr>
       <w:r>
-        <w:t>Existem duas “</w:t>
-      </w:r>
-      <w:proofErr w:type="spellStart"/>
-      <w:r>
-        <w:t>Strings</w:t>
-      </w:r>
-      <w:proofErr w:type="spellEnd"/>
-      <w:r>
-        <w:t xml:space="preserve"> </w:t>
-      </w:r>
-      <w:proofErr w:type="spellStart"/>
-      <w:r>
-        <w:t>Connections</w:t>
-      </w:r>
-      <w:proofErr w:type="spellEnd"/>
-      <w:r>
-        <w:t>” para a mesma base de dados, isto deve-se ao “</w:t>
-      </w:r>
-      <w:proofErr w:type="spellStart"/>
-      <w:r>
-        <w:t>mongorestore</w:t>
-      </w:r>
-      <w:proofErr w:type="spellEnd"/>
-      <w:r>
-        <w:t>” e ao “</w:t>
-      </w:r>
-      <w:proofErr w:type="spellStart"/>
-      <w:r>
-        <w:t>mongoexport</w:t>
-      </w:r>
-      <w:proofErr w:type="spellEnd"/>
-      <w:r>
-        <w:t>” utilizarem uma sintaxe diferente.</w:t>
+        <w:t>Existem duas “Strings Connections” para a mesma base de dados, isto deve-se ao “mongorestore” e ao “mongoexport” utilizarem uma sintaxe diferente.</w:t>
       </w:r>
     </w:p>
     <w:p>
@@ -4916,35 +4991,7 @@
         <w:rPr>
           <w:lang w:eastAsia="pt-PT"/>
         </w:rPr>
-        <w:t xml:space="preserve">O script utiliza o utilitário </w:t>
-      </w:r>
-      <w:proofErr w:type="spellStart"/>
-      <w:r>
-        <w:rPr>
-          <w:lang w:eastAsia="pt-PT"/>
-        </w:rPr>
-        <w:t>mongorestore</w:t>
-      </w:r>
-      <w:proofErr w:type="spellEnd"/>
-      <w:r>
-        <w:rPr>
-          <w:lang w:eastAsia="pt-PT"/>
-        </w:rPr>
-        <w:t xml:space="preserve"> para restaurar o backup selecionado no banco de dados </w:t>
-      </w:r>
-      <w:proofErr w:type="spellStart"/>
-      <w:r>
-        <w:rPr>
-          <w:lang w:eastAsia="pt-PT"/>
-        </w:rPr>
-        <w:t>MongoDB</w:t>
-      </w:r>
-      <w:proofErr w:type="spellEnd"/>
-      <w:r>
-        <w:rPr>
-          <w:lang w:eastAsia="pt-PT"/>
-        </w:rPr>
-        <w:t xml:space="preserve"> especificado nas configurações.</w:t>
+        <w:t>O script utiliza o utilitário mongorestore para restaurar o backup selecionado no banco de dados MongoDB especificado nas configurações.</w:t>
       </w:r>
     </w:p>
     <w:p>
@@ -4990,21 +5037,7 @@
         <w:rPr>
           <w:lang w:eastAsia="pt-PT"/>
         </w:rPr>
-        <w:t xml:space="preserve">É verificado se a restauração foi concluída com sucesso, verificando o código de saída do comando </w:t>
-      </w:r>
-      <w:proofErr w:type="spellStart"/>
-      <w:r>
-        <w:rPr>
-          <w:lang w:eastAsia="pt-PT"/>
-        </w:rPr>
-        <w:t>mongorestore</w:t>
-      </w:r>
-      <w:proofErr w:type="spellEnd"/>
-      <w:r>
-        <w:rPr>
-          <w:lang w:eastAsia="pt-PT"/>
-        </w:rPr>
-        <w:t>. Se a restauração falhar, o script sai com uma mensagem de erro.</w:t>
+        <w:t>É verificado se a restauração foi concluída com sucesso, verificando o código de saída do comando mongorestore. Se a restauração falhar, o script sai com uma mensagem de erro.</w:t>
       </w:r>
     </w:p>
     <w:p>
@@ -5035,25 +5068,7 @@
           <w:szCs w:val="24"/>
           <w:lang w:eastAsia="pt-PT"/>
         </w:rPr>
-        <w:t>Verificação da Existência da Coleção "</w:t>
-      </w:r>
-      <w:proofErr w:type="spellStart"/>
-      <w:r>
-        <w:rPr>
-          <w:sz w:val="24"/>
-          <w:szCs w:val="24"/>
-          <w:lang w:eastAsia="pt-PT"/>
-        </w:rPr>
-        <w:t>buildings</w:t>
-      </w:r>
-      <w:proofErr w:type="spellEnd"/>
-      <w:r>
-        <w:rPr>
-          <w:sz w:val="24"/>
-          <w:szCs w:val="24"/>
-          <w:lang w:eastAsia="pt-PT"/>
-        </w:rPr>
-        <w:t>":</w:t>
+        <w:t>Verificação da Existência da Coleção "buildings":</w:t>
       </w:r>
     </w:p>
     <w:p>
@@ -5070,33 +5085,17 @@
         </w:rPr>
         <w:t xml:space="preserve">O script utiliza o </w:t>
       </w:r>
-      <w:proofErr w:type="spellStart"/>
       <w:r>
         <w:rPr>
           <w:lang w:eastAsia="pt-PT"/>
         </w:rPr>
         <w:t>mongoexport</w:t>
       </w:r>
-      <w:proofErr w:type="spellEnd"/>
       <w:r>
         <w:rPr>
           <w:lang w:eastAsia="pt-PT"/>
         </w:rPr>
-        <w:t xml:space="preserve"> para verificar se a coleção "</w:t>
-      </w:r>
-      <w:proofErr w:type="spellStart"/>
-      <w:r>
-        <w:rPr>
-          <w:lang w:eastAsia="pt-PT"/>
-        </w:rPr>
-        <w:t>buildings</w:t>
-      </w:r>
-      <w:proofErr w:type="spellEnd"/>
-      <w:r>
-        <w:rPr>
-          <w:lang w:eastAsia="pt-PT"/>
-        </w:rPr>
-        <w:t>" existe no banco de dados restaurado após a restauração.</w:t>
+        <w:t xml:space="preserve"> para verificar se a coleção "buildings" existe no banco de dados restaurado após a restauração.</w:t>
       </w:r>
     </w:p>
     <w:p>
@@ -5125,7 +5124,7 @@
           <w:szCs w:val="28"/>
         </w:rPr>
       </w:pPr>
-      <w:bookmarkStart w:id="11" w:name="_Toc155108011"/>
+      <w:bookmarkStart w:id="11" w:name="_Toc155131201"/>
       <w:r>
         <w:rPr>
           <w:rFonts w:asciiTheme="minorHAnsi" w:hAnsiTheme="minorHAnsi" w:cstheme="minorBidi"/>
@@ -5198,7 +5197,7 @@
           <w:szCs w:val="24"/>
         </w:rPr>
       </w:pPr>
-      <w:bookmarkStart w:id="12" w:name="_Toc155108012"/>
+      <w:bookmarkStart w:id="12" w:name="_Toc155131202"/>
       <w:r>
         <w:rPr>
           <w:rFonts w:asciiTheme="minorHAnsi" w:hAnsiTheme="minorHAnsi" w:cstheme="minorBidi"/>
@@ -5337,7 +5336,7 @@
           <w:szCs w:val="24"/>
         </w:rPr>
       </w:pPr>
-      <w:bookmarkStart w:id="13" w:name="_Toc155108013"/>
+      <w:bookmarkStart w:id="13" w:name="_Toc155131203"/>
       <w:r>
         <w:rPr>
           <w:rFonts w:asciiTheme="minorHAnsi" w:hAnsiTheme="minorHAnsi" w:cstheme="minorBidi"/>
@@ -5470,7 +5469,7 @@
           <w:szCs w:val="24"/>
         </w:rPr>
       </w:pPr>
-      <w:bookmarkStart w:id="14" w:name="_Toc155108014"/>
+      <w:bookmarkStart w:id="14" w:name="_Toc155131204"/>
       <w:r>
         <w:rPr>
           <w:rFonts w:asciiTheme="minorHAnsi" w:hAnsiTheme="minorHAnsi" w:cstheme="minorBidi"/>
@@ -5586,7 +5585,7 @@
           <w:szCs w:val="24"/>
         </w:rPr>
       </w:pPr>
-      <w:bookmarkStart w:id="15" w:name="_Toc155108015"/>
+      <w:bookmarkStart w:id="15" w:name="_Toc155131205"/>
       <w:r>
         <w:rPr>
           <w:rFonts w:asciiTheme="minorHAnsi" w:hAnsiTheme="minorHAnsi" w:cstheme="minorBidi"/>
@@ -5709,7 +5708,7 @@
           <w:szCs w:val="24"/>
         </w:rPr>
       </w:pPr>
-      <w:bookmarkStart w:id="16" w:name="_Toc155108016"/>
+      <w:bookmarkStart w:id="16" w:name="_Toc155131206"/>
       <w:r>
         <w:rPr>
           <w:rFonts w:asciiTheme="minorHAnsi" w:hAnsiTheme="minorHAnsi" w:cstheme="minorBidi"/>
@@ -5821,7 +5820,7 @@
           <w:szCs w:val="24"/>
         </w:rPr>
       </w:pPr>
-      <w:bookmarkStart w:id="17" w:name="_Toc155108017"/>
+      <w:bookmarkStart w:id="17" w:name="_Toc155131207"/>
       <w:r>
         <w:rPr>
           <w:rFonts w:asciiTheme="minorHAnsi" w:hAnsiTheme="minorHAnsi" w:cstheme="minorBidi"/>
@@ -5940,7 +5939,7 @@
           <w:szCs w:val="24"/>
         </w:rPr>
       </w:pPr>
-      <w:bookmarkStart w:id="18" w:name="_Toc155108018"/>
+      <w:bookmarkStart w:id="18" w:name="_Toc155131208"/>
       <w:r>
         <w:rPr>
           <w:rFonts w:asciiTheme="minorHAnsi" w:hAnsiTheme="minorHAnsi" w:cstheme="minorBidi"/>
@@ -5986,32 +5985,11 @@
           <w:b/>
           <w:bCs/>
         </w:rPr>
-        <w:t>Acordos de Nível de Serviço (</w:t>
-      </w:r>
-      <w:proofErr w:type="spellStart"/>
-      <w:r>
-        <w:rPr>
-          <w:b/>
-          <w:bCs/>
-        </w:rPr>
-        <w:t>SLAs</w:t>
-      </w:r>
-      <w:proofErr w:type="spellEnd"/>
-      <w:r>
-        <w:rPr>
-          <w:b/>
-          <w:bCs/>
-        </w:rPr>
-        <w:t>):</w:t>
-      </w:r>
-      <w:r>
-        <w:t xml:space="preserve"> Estabelecer </w:t>
-      </w:r>
-      <w:proofErr w:type="spellStart"/>
-      <w:r>
-        <w:t>SLAs</w:t>
-      </w:r>
-      <w:proofErr w:type="spellEnd"/>
+        <w:t>Acordos de Nível de Serviço (SLAs):</w:t>
+      </w:r>
+      <w:r>
+        <w:t xml:space="preserve"> Estabelecer SLAs</w:t>
+      </w:r>
       <w:r>
         <w:t xml:space="preserve"> (acordo de nível de serviço)</w:t>
       </w:r>
@@ -6065,7 +6043,7 @@
           <w:szCs w:val="24"/>
         </w:rPr>
       </w:pPr>
-      <w:bookmarkStart w:id="19" w:name="_Toc155108019"/>
+      <w:bookmarkStart w:id="19" w:name="_Toc155131209"/>
       <w:r>
         <w:rPr>
           <w:rFonts w:asciiTheme="minorHAnsi" w:hAnsiTheme="minorHAnsi" w:cstheme="minorBidi"/>
@@ -6119,7 +6097,7 @@
           <w:lang w:val="en-US"/>
         </w:rPr>
       </w:pPr>
-      <w:bookmarkStart w:id="20" w:name="_Toc155108020"/>
+      <w:bookmarkStart w:id="20" w:name="_Toc155131210"/>
       <w:r>
         <w:rPr>
           <w:rFonts w:asciiTheme="minorHAnsi" w:hAnsiTheme="minorHAnsi" w:cstheme="minorBidi"/>
@@ -6170,7 +6148,7 @@
           <w:lang w:val="en-US"/>
         </w:rPr>
       </w:pPr>
-      <w:bookmarkStart w:id="21" w:name="_Toc155108021"/>
+      <w:bookmarkStart w:id="21" w:name="_Toc155131211"/>
       <w:r>
         <w:rPr>
           <w:rFonts w:asciiTheme="minorHAnsi" w:hAnsiTheme="minorHAnsi" w:cstheme="minorBidi"/>
@@ -6198,32 +6176,11 @@
         <w:jc w:val="both"/>
       </w:pPr>
       <w:r>
-        <w:t>O MTD (</w:t>
-      </w:r>
-      <w:proofErr w:type="spellStart"/>
-      <w:r>
-        <w:t>Maximum</w:t>
-      </w:r>
-      <w:proofErr w:type="spellEnd"/>
-      <w:r>
-        <w:t xml:space="preserve"> </w:t>
-      </w:r>
-      <w:proofErr w:type="spellStart"/>
-      <w:r>
-        <w:t>Tolerable</w:t>
-      </w:r>
-      <w:proofErr w:type="spellEnd"/>
-      <w:r>
-        <w:t xml:space="preserve"> </w:t>
-      </w:r>
-      <w:proofErr w:type="spellStart"/>
-      <w:r>
-        <w:t>Downtim</w:t>
+        <w:t>O MTD (Maximum Tolerable Downtim</w:t>
       </w:r>
       <w:r>
         <w:t>e</w:t>
       </w:r>
-      <w:proofErr w:type="spellEnd"/>
       <w:r>
         <w:t>) representa o período máximo durante o qual uma empresa ou organização pode permanecer sem acesso a um sistema ou serviço crítico, antes de sofrer danos significativos nas suas operações</w:t>
       </w:r>
@@ -6246,29 +6203,13 @@
         </w:rPr>
       </w:pPr>
       <w:r>
-        <w:t xml:space="preserve">Os </w:t>
-      </w:r>
-      <w:proofErr w:type="spellStart"/>
-      <w:r>
-        <w:t>MTDs</w:t>
-      </w:r>
-      <w:proofErr w:type="spellEnd"/>
-      <w:r>
-        <w:t xml:space="preserve"> podem variar conforme a prioridade atribuída aos softwares utilizados </w:t>
+        <w:t xml:space="preserve">Os MTDs podem variar conforme a prioridade atribuída aos softwares utilizados </w:t>
       </w:r>
       <w:r>
         <w:t>n</w:t>
       </w:r>
       <w:r>
-        <w:t xml:space="preserve">uma organização, possibilitando diferentes </w:t>
-      </w:r>
-      <w:proofErr w:type="spellStart"/>
-      <w:r>
-        <w:t>MTDs</w:t>
-      </w:r>
-      <w:proofErr w:type="spellEnd"/>
-      <w:r>
-        <w:t xml:space="preserve"> para diversos departamentos, sistemas ou softwares da empresa.</w:t>
+        <w:t>uma organização, possibilitando diferentes MTDs para diversos departamentos, sistemas ou softwares da empresa.</w:t>
       </w:r>
       <w:r>
         <w:rPr>
@@ -6431,7 +6372,7 @@
           <w:szCs w:val="24"/>
         </w:rPr>
       </w:pPr>
-      <w:bookmarkStart w:id="22" w:name="_Toc155108022"/>
+      <w:bookmarkStart w:id="22" w:name="_Toc155131212"/>
       <w:r>
         <w:rPr>
           <w:rFonts w:asciiTheme="minorHAnsi" w:hAnsiTheme="minorHAnsi" w:cstheme="minorBidi"/>
@@ -6499,23 +6440,7 @@
         <w:jc w:val="both"/>
       </w:pPr>
       <w:r>
-        <w:t xml:space="preserve">RTO – </w:t>
-      </w:r>
-      <w:proofErr w:type="spellStart"/>
-      <w:r>
-        <w:t>Recovery</w:t>
-      </w:r>
-      <w:proofErr w:type="spellEnd"/>
-      <w:r>
-        <w:t xml:space="preserve"> Time </w:t>
-      </w:r>
-      <w:proofErr w:type="spellStart"/>
-      <w:r>
-        <w:t>Objective</w:t>
-      </w:r>
-      <w:proofErr w:type="spellEnd"/>
-      <w:r>
-        <w:t>: Trata-se de uma técnica para estimar o tempo máximo necessário para que um sistema retorne à sua operação normal após a ocorrência de um problema ou erro. O cálculo desse tempo leva em consideração as prioridades específicas do negócio.</w:t>
+        <w:t>RTO – Recovery Time Objective: Trata-se de uma técnica para estimar o tempo máximo necessário para que um sistema retorne à sua operação normal após a ocorrência de um problema ou erro. O cálculo desse tempo leva em consideração as prioridades específicas do negócio.</w:t>
       </w:r>
     </w:p>
     <w:p>
@@ -6528,23 +6453,7 @@
         <w:jc w:val="both"/>
       </w:pPr>
       <w:r>
-        <w:t xml:space="preserve">WRT – </w:t>
-      </w:r>
-      <w:proofErr w:type="spellStart"/>
-      <w:r>
-        <w:t>Work</w:t>
-      </w:r>
-      <w:proofErr w:type="spellEnd"/>
-      <w:r>
-        <w:t xml:space="preserve"> </w:t>
-      </w:r>
-      <w:proofErr w:type="spellStart"/>
-      <w:r>
-        <w:t>Recovery</w:t>
-      </w:r>
-      <w:proofErr w:type="spellEnd"/>
-      <w:r>
-        <w:t xml:space="preserve"> Time: Este é o tempo máximo necessário para realizar testes abrangentes em todos os sistemas, como bases de dados, aplicações e demais componentes. Cada vez mais, busca-se reduzir a dependência de esforço humano nesta fase, tornando a automação um objetivo fundamental e central.</w:t>
+        <w:t>WRT – Work Recovery Time: Este é o tempo máximo necessário para realizar testes abrangentes em todos os sistemas, como bases de dados, aplicações e demais componentes. Cada vez mais, busca-se reduzir a dependência de esforço humano nesta fase, tornando a automação um objetivo fundamental e central.</w:t>
       </w:r>
     </w:p>
     <w:p>
@@ -6557,31 +6466,7 @@
         <w:jc w:val="both"/>
       </w:pPr>
       <w:r>
-        <w:t xml:space="preserve">RPO – </w:t>
-      </w:r>
-      <w:proofErr w:type="spellStart"/>
-      <w:r>
-        <w:t>Recovery</w:t>
-      </w:r>
-      <w:proofErr w:type="spellEnd"/>
-      <w:r>
-        <w:t xml:space="preserve"> </w:t>
-      </w:r>
-      <w:proofErr w:type="spellStart"/>
-      <w:r>
-        <w:t>Point</w:t>
-      </w:r>
-      <w:proofErr w:type="spellEnd"/>
-      <w:r>
-        <w:t xml:space="preserve"> </w:t>
-      </w:r>
-      <w:proofErr w:type="spellStart"/>
-      <w:r>
-        <w:t>Objective</w:t>
-      </w:r>
-      <w:proofErr w:type="spellEnd"/>
-      <w:r>
-        <w:t>: Refere-se ao ponto no tempo até o qual uma organização está disposta a aceitar a perda de dados em caso de interrupção ou falha no sistema, ou seja, o RPO determina a quantidade máxima de dados que uma organização está disposta a perder durante uma interrupção.</w:t>
+        <w:t>RPO – Recovery Point Objective: Refere-se ao ponto no tempo até o qual uma organização está disposta a aceitar a perda de dados em caso de interrupção ou falha no sistema, ou seja, o RPO determina a quantidade máxima de dados que uma organização está disposta a perder durante uma interrupção.</w:t>
       </w:r>
     </w:p>
     <w:p>
@@ -6597,7 +6482,7 @@
           <w:szCs w:val="24"/>
         </w:rPr>
       </w:pPr>
-      <w:bookmarkStart w:id="23" w:name="_Toc155108023"/>
+      <w:bookmarkStart w:id="23" w:name="_Toc155131213"/>
       <w:r>
         <w:rPr>
           <w:rFonts w:asciiTheme="minorHAnsi" w:hAnsiTheme="minorHAnsi" w:cstheme="minorBidi"/>
@@ -6713,15 +6598,7 @@
         <w:jc w:val="both"/>
       </w:pPr>
       <w:r>
-        <w:t xml:space="preserve">A realização regular de testes de </w:t>
-      </w:r>
-      <w:proofErr w:type="spellStart"/>
-      <w:r>
-        <w:t>failover</w:t>
-      </w:r>
-      <w:proofErr w:type="spellEnd"/>
-      <w:r>
-        <w:t xml:space="preserve"> para verificar a eficácia dos sistemas de backup e assegurar uma transição suave.</w:t>
+        <w:t>A realização regular de testes de failover para verificar a eficácia dos sistemas de backup e assegurar uma transição suave.</w:t>
       </w:r>
     </w:p>
     <w:p>
@@ -6749,15 +6626,7 @@
         <w:jc w:val="both"/>
       </w:pPr>
       <w:r>
-        <w:t xml:space="preserve">Manter os sistemas atualizados com as últimas correções de segurança e </w:t>
-      </w:r>
-      <w:proofErr w:type="spellStart"/>
-      <w:r>
-        <w:t>patches</w:t>
-      </w:r>
-      <w:proofErr w:type="spellEnd"/>
-      <w:r>
-        <w:t xml:space="preserve"> de software é crucial para reduzir a probabilidade de falhas relacionadas a vulnerabilidades conhecidas.</w:t>
+        <w:t>Manter os sistemas atualizados com as últimas correções de segurança e patches de software é crucial para reduzir a probabilidade de falhas relacionadas a vulnerabilidades conhecidas.</w:t>
       </w:r>
     </w:p>
     <w:p>
@@ -6784,7 +6653,7 @@
           <w:szCs w:val="28"/>
         </w:rPr>
       </w:pPr>
-      <w:bookmarkStart w:id="24" w:name="_Toc155108024"/>
+      <w:bookmarkStart w:id="24" w:name="_Toc155131214"/>
       <w:r>
         <w:rPr>
           <w:rFonts w:asciiTheme="minorHAnsi" w:hAnsiTheme="minorHAnsi" w:cstheme="minorBidi"/>
@@ -6905,7 +6774,7 @@
           <w:szCs w:val="24"/>
         </w:rPr>
       </w:pPr>
-      <w:bookmarkStart w:id="25" w:name="_Toc155108025"/>
+      <w:bookmarkStart w:id="25" w:name="_Toc155131215"/>
       <w:r>
         <w:rPr>
           <w:rFonts w:asciiTheme="minorHAnsi" w:hAnsiTheme="minorHAnsi" w:cstheme="minorBidi"/>
@@ -7027,7 +6896,7 @@
           <w:szCs w:val="24"/>
         </w:rPr>
       </w:pPr>
-      <w:bookmarkStart w:id="26" w:name="_Toc155108027"/>
+      <w:bookmarkStart w:id="26" w:name="_Toc155131216"/>
       <w:r>
         <w:rPr>
           <w:rFonts w:asciiTheme="minorHAnsi" w:hAnsiTheme="minorHAnsi" w:cstheme="minorBidi"/>
@@ -7196,6 +7065,7 @@
           <w:szCs w:val="28"/>
         </w:rPr>
       </w:pPr>
+      <w:bookmarkStart w:id="27" w:name="_Toc155131217"/>
       <w:r>
         <w:rPr>
           <w:rFonts w:asciiTheme="minorHAnsi" w:hAnsiTheme="minorHAnsi" w:cstheme="minorBidi"/>
@@ -7239,18 +7109,7 @@
           <w:sz w:val="28"/>
           <w:szCs w:val="28"/>
         </w:rPr>
-        <w:t>920</w:t>
-      </w:r>
-      <w:r>
-        <w:rPr>
-          <w:rFonts w:asciiTheme="minorHAnsi" w:hAnsiTheme="minorHAnsi" w:cstheme="minorBidi"/>
-          <w:b/>
-          <w:bCs/>
-          <w:color w:val="auto"/>
-          <w:sz w:val="28"/>
-          <w:szCs w:val="28"/>
-        </w:rPr>
-        <w:t xml:space="preserve"> </w:t>
+        <w:t xml:space="preserve">920 </w:t>
       </w:r>
       <w:r>
         <w:rPr>
@@ -7285,6 +7144,7 @@
         </w:rPr>
         <w:t>)</w:t>
       </w:r>
+      <w:bookmarkEnd w:id="27"/>
     </w:p>
     <w:p>
       <w:pPr>
@@ -7305,6 +7165,7 @@
           <w:szCs w:val="24"/>
         </w:rPr>
       </w:pPr>
+      <w:bookmarkStart w:id="28" w:name="_Toc155131218"/>
       <w:r>
         <w:rPr>
           <w:rFonts w:asciiTheme="minorHAnsi" w:hAnsiTheme="minorHAnsi" w:cstheme="minorBidi"/>
@@ -7360,6 +7221,7 @@
         </w:rPr>
         <w:t>Atualizações</w:t>
       </w:r>
+      <w:bookmarkEnd w:id="28"/>
     </w:p>
     <w:p/>
     <w:p>
@@ -7382,152 +7244,36 @@
       <w:r>
         <w:tab/>
       </w:r>
-      <w:proofErr w:type="spellStart"/>
       <w:r>
         <w:rPr>
           <w:highlight w:val="lightGray"/>
         </w:rPr>
-        <w:t>sudo</w:t>
-      </w:r>
-      <w:proofErr w:type="spellEnd"/>
-      <w:r>
+        <w:t>sudo apt update</w:t>
+      </w:r>
+    </w:p>
+    <w:p>
+      <w:pPr>
+        <w:ind w:firstLine="708"/>
         <w:rPr>
           <w:highlight w:val="lightGray"/>
         </w:rPr>
-        <w:t xml:space="preserve"> </w:t>
-      </w:r>
-      <w:proofErr w:type="spellStart"/>
+      </w:pPr>
       <w:r>
         <w:rPr>
           <w:highlight w:val="lightGray"/>
         </w:rPr>
-        <w:t>apt</w:t>
-      </w:r>
-      <w:proofErr w:type="spellEnd"/>
+        <w:t>sudo apt upgrade</w:t>
+      </w:r>
+    </w:p>
+    <w:p>
+      <w:pPr>
+        <w:ind w:firstLine="708"/>
+      </w:pPr>
       <w:r>
         <w:rPr>
           <w:highlight w:val="lightGray"/>
         </w:rPr>
-        <w:t xml:space="preserve"> </w:t>
-      </w:r>
-      <w:proofErr w:type="spellStart"/>
-      <w:r>
-        <w:rPr>
-          <w:highlight w:val="lightGray"/>
-        </w:rPr>
-        <w:t>update</w:t>
-      </w:r>
-      <w:proofErr w:type="spellEnd"/>
-    </w:p>
-    <w:p>
-      <w:pPr>
-        <w:ind w:firstLine="708"/>
-        <w:rPr>
-          <w:highlight w:val="lightGray"/>
-        </w:rPr>
-      </w:pPr>
-      <w:proofErr w:type="spellStart"/>
-      <w:r>
-        <w:rPr>
-          <w:highlight w:val="lightGray"/>
-        </w:rPr>
-        <w:t>sudo</w:t>
-      </w:r>
-      <w:proofErr w:type="spellEnd"/>
-      <w:r>
-        <w:rPr>
-          <w:highlight w:val="lightGray"/>
-        </w:rPr>
-        <w:t xml:space="preserve"> </w:t>
-      </w:r>
-      <w:proofErr w:type="spellStart"/>
-      <w:r>
-        <w:rPr>
-          <w:highlight w:val="lightGray"/>
-        </w:rPr>
-        <w:t>apt</w:t>
-      </w:r>
-      <w:proofErr w:type="spellEnd"/>
-      <w:r>
-        <w:rPr>
-          <w:highlight w:val="lightGray"/>
-        </w:rPr>
-        <w:t xml:space="preserve"> upgrade</w:t>
-      </w:r>
-    </w:p>
-    <w:p>
-      <w:pPr>
-        <w:ind w:firstLine="708"/>
-      </w:pPr>
-      <w:proofErr w:type="spellStart"/>
-      <w:r>
-        <w:rPr>
-          <w:highlight w:val="lightGray"/>
-        </w:rPr>
-        <w:t>sudo</w:t>
-      </w:r>
-      <w:proofErr w:type="spellEnd"/>
-      <w:r>
-        <w:rPr>
-          <w:highlight w:val="lightGray"/>
-        </w:rPr>
-        <w:t xml:space="preserve"> </w:t>
-      </w:r>
-      <w:proofErr w:type="spellStart"/>
-      <w:r>
-        <w:rPr>
-          <w:highlight w:val="lightGray"/>
-        </w:rPr>
-        <w:t>apt</w:t>
-      </w:r>
-      <w:proofErr w:type="spellEnd"/>
-      <w:r>
-        <w:rPr>
-          <w:highlight w:val="lightGray"/>
-        </w:rPr>
-        <w:t xml:space="preserve"> </w:t>
-      </w:r>
-      <w:proofErr w:type="spellStart"/>
-      <w:r>
-        <w:rPr>
-          <w:highlight w:val="lightGray"/>
-        </w:rPr>
-        <w:t>install</w:t>
-      </w:r>
-      <w:proofErr w:type="spellEnd"/>
-      <w:r>
-        <w:rPr>
-          <w:highlight w:val="lightGray"/>
-        </w:rPr>
-        <w:t xml:space="preserve"> </w:t>
-      </w:r>
-      <w:proofErr w:type="spellStart"/>
-      <w:r>
-        <w:rPr>
-          <w:highlight w:val="lightGray"/>
-        </w:rPr>
-        <w:t>nfs</w:t>
-      </w:r>
-      <w:proofErr w:type="spellEnd"/>
-      <w:r>
-        <w:rPr>
-          <w:highlight w:val="lightGray"/>
-        </w:rPr>
-        <w:t>-</w:t>
-      </w:r>
-      <w:proofErr w:type="spellStart"/>
-      <w:r>
-        <w:rPr>
-          <w:highlight w:val="lightGray"/>
-        </w:rPr>
-        <w:t>kernel</w:t>
-      </w:r>
-      <w:proofErr w:type="spellEnd"/>
-      <w:r>
-        <w:rPr>
-          <w:highlight w:val="lightGray"/>
-        </w:rPr>
-        <w:t>-server</w:t>
+        <w:t>sudo apt install nfs-kernel-server</w:t>
       </w:r>
     </w:p>
     <w:p/>
@@ -7544,6 +7290,7 @@
           <w:szCs w:val="24"/>
         </w:rPr>
       </w:pPr>
+      <w:bookmarkStart w:id="29" w:name="_Toc155131219"/>
       <w:r>
         <w:rPr>
           <w:rFonts w:asciiTheme="minorHAnsi" w:hAnsiTheme="minorHAnsi" w:cstheme="minorBidi"/>
@@ -7599,6 +7346,7 @@
         </w:rPr>
         <w:t>Partilha do diretório</w:t>
       </w:r>
+      <w:bookmarkEnd w:id="29"/>
     </w:p>
     <w:p/>
     <w:p>
@@ -7610,104 +7358,33 @@
       <w:r>
         <w:tab/>
       </w:r>
-      <w:proofErr w:type="spellStart"/>
       <w:r>
         <w:rPr>
           <w:highlight w:val="lightGray"/>
         </w:rPr>
-        <w:t>sudo</w:t>
-      </w:r>
-      <w:proofErr w:type="spellEnd"/>
+        <w:t>sudo mkdir -p /shareFiles</w:t>
+      </w:r>
+    </w:p>
+    <w:p>
+      <w:r>
+        <w:t>E depois é necessário editar as permissões no ficheiro ‘</w:t>
+      </w:r>
+      <w:r>
+        <w:t>/etc/exports</w:t>
+      </w:r>
+      <w:r>
+        <w:t>’</w:t>
+      </w:r>
+    </w:p>
+    <w:p>
+      <w:r>
+        <w:tab/>
+      </w:r>
       <w:r>
         <w:rPr>
           <w:highlight w:val="lightGray"/>
         </w:rPr>
-        <w:t xml:space="preserve"> </w:t>
-      </w:r>
-      <w:proofErr w:type="spellStart"/>
-      <w:r>
-        <w:rPr>
-          <w:highlight w:val="lightGray"/>
-        </w:rPr>
-        <w:t>mkdir</w:t>
-      </w:r>
-      <w:proofErr w:type="spellEnd"/>
-      <w:r>
-        <w:rPr>
-          <w:highlight w:val="lightGray"/>
-        </w:rPr>
-        <w:t xml:space="preserve"> -p /</w:t>
-      </w:r>
-      <w:proofErr w:type="spellStart"/>
-      <w:r>
-        <w:rPr>
-          <w:highlight w:val="lightGray"/>
-        </w:rPr>
-        <w:t>shareFiles</w:t>
-      </w:r>
-      <w:proofErr w:type="spellEnd"/>
-    </w:p>
-    <w:p>
-      <w:r>
-        <w:t>E depois é necessário editar as permissões no ficheiro ‘</w:t>
-      </w:r>
-      <w:r>
-        <w:t>/</w:t>
-      </w:r>
-      <w:proofErr w:type="spellStart"/>
-      <w:r>
-        <w:t>etc</w:t>
-      </w:r>
-      <w:proofErr w:type="spellEnd"/>
-      <w:r>
-        <w:t>/</w:t>
-      </w:r>
-      <w:proofErr w:type="spellStart"/>
-      <w:r>
-        <w:t>exports</w:t>
-      </w:r>
-      <w:proofErr w:type="spellEnd"/>
-      <w:r>
-        <w:t>’</w:t>
-      </w:r>
-    </w:p>
-    <w:p>
-      <w:r>
-        <w:tab/>
-      </w:r>
-      <w:r>
-        <w:rPr>
-          <w:highlight w:val="lightGray"/>
-        </w:rPr>
-        <w:t>/</w:t>
-      </w:r>
-      <w:proofErr w:type="spellStart"/>
-      <w:r>
-        <w:rPr>
-          <w:highlight w:val="lightGray"/>
-        </w:rPr>
-        <w:t>shareFiles</w:t>
-      </w:r>
-      <w:proofErr w:type="spellEnd"/>
-      <w:r>
-        <w:rPr>
-          <w:highlight w:val="lightGray"/>
-        </w:rPr>
-        <w:t xml:space="preserve"> *(</w:t>
-      </w:r>
-      <w:proofErr w:type="spellStart"/>
-      <w:r>
-        <w:rPr>
-          <w:highlight w:val="lightGray"/>
-        </w:rPr>
-        <w:t>rw,sync,no_subtree_check</w:t>
-      </w:r>
-      <w:proofErr w:type="spellEnd"/>
-      <w:r>
-        <w:rPr>
-          <w:highlight w:val="lightGray"/>
-        </w:rPr>
-        <w:t>)</w:t>
+        <w:t>/shareFiles *(rw,sync,no_subtree_check)</w:t>
       </w:r>
     </w:p>
     <w:p>
@@ -7733,15 +7410,7 @@
         <w:t>”</w:t>
       </w:r>
       <w:r>
-        <w:t xml:space="preserve">: Permite acesso a qualquer </w:t>
-      </w:r>
-      <w:proofErr w:type="spellStart"/>
-      <w:r>
-        <w:t>host</w:t>
-      </w:r>
-      <w:proofErr w:type="spellEnd"/>
-      <w:r>
-        <w:t>.</w:t>
+        <w:t>: Permite acesso a qualquer host.</w:t>
       </w:r>
     </w:p>
     <w:p>
@@ -7753,16 +7422,11 @@
         </w:numPr>
       </w:pPr>
       <w:r>
-        <w:t>“</w:t>
-      </w:r>
-      <w:proofErr w:type="spellStart"/>
-      <w:r>
-        <w:t>r</w:t>
+        <w:t>“r</w:t>
       </w:r>
       <w:r>
         <w:t>w</w:t>
       </w:r>
-      <w:proofErr w:type="spellEnd"/>
       <w:r>
         <w:t>”</w:t>
       </w:r>
@@ -7781,11 +7445,9 @@
       <w:r>
         <w:t>“</w:t>
       </w:r>
-      <w:proofErr w:type="spellStart"/>
       <w:r>
         <w:t>sync</w:t>
       </w:r>
-      <w:proofErr w:type="spellEnd"/>
       <w:r>
         <w:t>”</w:t>
       </w:r>
@@ -7804,11 +7466,9 @@
       <w:r>
         <w:t>“</w:t>
       </w:r>
-      <w:proofErr w:type="spellStart"/>
       <w:r>
         <w:t>no_subtree_check</w:t>
       </w:r>
-      <w:proofErr w:type="spellEnd"/>
       <w:r>
         <w:t>”</w:t>
       </w:r>
@@ -7830,6 +7490,7 @@
           <w:szCs w:val="24"/>
         </w:rPr>
       </w:pPr>
+      <w:bookmarkStart w:id="30" w:name="_Toc155131220"/>
       <w:r>
         <w:rPr>
           <w:rFonts w:asciiTheme="minorHAnsi" w:hAnsiTheme="minorHAnsi" w:cstheme="minorBidi"/>
@@ -7907,6 +7568,7 @@
         </w:rPr>
         <w:t>NFS</w:t>
       </w:r>
+      <w:bookmarkEnd w:id="30"/>
     </w:p>
     <w:p/>
     <w:p>
@@ -7924,75 +7586,11 @@
       <w:pPr>
         <w:ind w:firstLine="708"/>
       </w:pPr>
-      <w:proofErr w:type="spellStart"/>
       <w:r>
         <w:rPr>
           <w:highlight w:val="lightGray"/>
         </w:rPr>
-        <w:t>sudo</w:t>
-      </w:r>
-      <w:proofErr w:type="spellEnd"/>
-      <w:r>
-        <w:rPr>
-          <w:highlight w:val="lightGray"/>
-        </w:rPr>
-        <w:t xml:space="preserve"> </w:t>
-      </w:r>
-      <w:proofErr w:type="spellStart"/>
-      <w:r>
-        <w:rPr>
-          <w:highlight w:val="lightGray"/>
-        </w:rPr>
-        <w:t>systemctl</w:t>
-      </w:r>
-      <w:proofErr w:type="spellEnd"/>
-      <w:r>
-        <w:rPr>
-          <w:highlight w:val="lightGray"/>
-        </w:rPr>
-        <w:t xml:space="preserve"> </w:t>
-      </w:r>
-      <w:proofErr w:type="spellStart"/>
-      <w:r>
-        <w:rPr>
-          <w:highlight w:val="lightGray"/>
-        </w:rPr>
-        <w:t>restart</w:t>
-      </w:r>
-      <w:proofErr w:type="spellEnd"/>
-      <w:r>
-        <w:rPr>
-          <w:highlight w:val="lightGray"/>
-        </w:rPr>
-        <w:t xml:space="preserve"> </w:t>
-      </w:r>
-      <w:proofErr w:type="spellStart"/>
-      <w:r>
-        <w:rPr>
-          <w:highlight w:val="lightGray"/>
-        </w:rPr>
-        <w:t>nfs</w:t>
-      </w:r>
-      <w:proofErr w:type="spellEnd"/>
-      <w:r>
-        <w:rPr>
-          <w:highlight w:val="lightGray"/>
-        </w:rPr>
-        <w:t>-</w:t>
-      </w:r>
-      <w:proofErr w:type="spellStart"/>
-      <w:r>
-        <w:rPr>
-          <w:highlight w:val="lightGray"/>
-        </w:rPr>
-        <w:t>kernel</w:t>
-      </w:r>
-      <w:proofErr w:type="spellEnd"/>
-      <w:r>
-        <w:rPr>
-          <w:highlight w:val="lightGray"/>
-        </w:rPr>
-        <w:t>-server</w:t>
+        <w:t>sudo systemctl restart nfs-kernel-server</w:t>
       </w:r>
     </w:p>
     <w:p>
@@ -8019,6 +7617,7 @@
           <w:szCs w:val="28"/>
         </w:rPr>
       </w:pPr>
+      <w:bookmarkStart w:id="31" w:name="_Toc155131221"/>
       <w:r>
         <w:rPr>
           <w:rFonts w:asciiTheme="minorHAnsi" w:hAnsiTheme="minorHAnsi" w:cstheme="minorBidi"/>
@@ -8030,6 +7629,7 @@
         </w:rPr>
         <w:t>7-US840(João Veríssimo)</w:t>
       </w:r>
+      <w:bookmarkEnd w:id="31"/>
     </w:p>
     <w:p/>
     <w:p>
@@ -8045,6 +7645,7 @@
           <w:szCs w:val="24"/>
         </w:rPr>
       </w:pPr>
+      <w:bookmarkStart w:id="32" w:name="_Toc155131222"/>
       <w:r>
         <w:rPr>
           <w:rFonts w:asciiTheme="minorHAnsi" w:hAnsiTheme="minorHAnsi" w:cstheme="minorBidi"/>
@@ -8056,13 +7657,13 @@
         </w:rPr>
         <w:t>7.1- Objetivo Final – Cópia de segurança da Base de Dados com o nome formatado</w:t>
       </w:r>
+      <w:bookmarkEnd w:id="32"/>
     </w:p>
     <w:p/>
     <w:p>
       <w:r>
         <w:t xml:space="preserve">Para realizar esta US optei por criar uma </w:t>
       </w:r>
-      <w:proofErr w:type="spellStart"/>
       <w:r>
         <w:rPr>
           <w:i/>
@@ -8070,7 +7671,6 @@
         </w:rPr>
         <w:t>Action</w:t>
       </w:r>
-      <w:proofErr w:type="spellEnd"/>
       <w:r>
         <w:t xml:space="preserve"> num repositório GIT destinado apenas a guardar os backups da base de dados do nosso projeto:</w:t>
       </w:r>
@@ -8171,6 +7771,7 @@
           <w:szCs w:val="28"/>
         </w:rPr>
       </w:pPr>
+      <w:bookmarkStart w:id="33" w:name="_Toc155131223"/>
       <w:r>
         <w:rPr>
           <w:rFonts w:asciiTheme="minorHAnsi" w:hAnsiTheme="minorHAnsi" w:cstheme="minorBidi"/>
@@ -8194,6 +7795,7 @@
         </w:rPr>
         <w:t>)</w:t>
       </w:r>
+      <w:bookmarkEnd w:id="33"/>
     </w:p>
     <w:p/>
     <w:p>
@@ -8209,6 +7811,7 @@
           <w:szCs w:val="24"/>
         </w:rPr>
       </w:pPr>
+      <w:bookmarkStart w:id="34" w:name="_Toc155131224"/>
       <w:r>
         <w:rPr>
           <w:rFonts w:asciiTheme="minorHAnsi" w:hAnsiTheme="minorHAnsi" w:cstheme="minorBidi"/>
@@ -8220,6 +7823,7 @@
         </w:rPr>
         <w:t>8.1-Objetivo Final- Gerir as cópias de segurança conforme pedido pelo cliente.</w:t>
       </w:r>
+      <w:bookmarkEnd w:id="34"/>
     </w:p>
     <w:p/>
     <w:p>
@@ -8324,6 +7928,7 @@
           <w:szCs w:val="28"/>
         </w:rPr>
       </w:pPr>
+      <w:bookmarkStart w:id="35" w:name="_Toc155131225"/>
       <w:r>
         <w:rPr>
           <w:rFonts w:asciiTheme="minorHAnsi" w:hAnsiTheme="minorHAnsi" w:cstheme="minorBidi"/>
@@ -8335,6 +7940,7 @@
         </w:rPr>
         <w:t>9-US870(João Veríssimo)</w:t>
       </w:r>
+      <w:bookmarkEnd w:id="35"/>
     </w:p>
     <w:p/>
     <w:p>
@@ -8350,6 +7956,7 @@
           <w:szCs w:val="24"/>
         </w:rPr>
       </w:pPr>
+      <w:bookmarkStart w:id="36" w:name="_Toc155131226"/>
       <w:r>
         <w:rPr>
           <w:rFonts w:asciiTheme="minorHAnsi" w:hAnsiTheme="minorHAnsi" w:cstheme="minorBidi"/>
@@ -8361,6 +7968,7 @@
         </w:rPr>
         <w:t>9.1-Objetivo Final- Limitar o tempo de vida dos backups a 7 dias.</w:t>
       </w:r>
+      <w:bookmarkEnd w:id="36"/>
     </w:p>
     <w:p/>
     <w:p>
@@ -8570,16 +8178,15 @@
         <w:sz w:val="24"/>
         <w:szCs w:val="24"/>
       </w:rPr>
-      <w:t xml:space="preserve">Relatório </w:t>
+      <w:t>Relatório Asi</w:t>
     </w:r>
-    <w:proofErr w:type="spellStart"/>
     <w:r>
       <w:rPr>
         <w:smallCaps/>
         <w:sz w:val="24"/>
         <w:szCs w:val="24"/>
       </w:rPr>
-      <w:t>Asi</w:t>
+      <w:t>s</w:t>
     </w:r>
     <w:r>
       <w:rPr>
@@ -8587,17 +8194,8 @@
         <w:sz w:val="24"/>
         <w:szCs w:val="24"/>
       </w:rPr>
-      <w:t>s</w:t>
-    </w:r>
-    <w:r>
-      <w:rPr>
-        <w:smallCaps/>
-        <w:sz w:val="24"/>
-        <w:szCs w:val="24"/>
-      </w:rPr>
       <w:t>t</w:t>
     </w:r>
-    <w:proofErr w:type="spellEnd"/>
   </w:p>
   <w:p>
     <w:pPr>

</xml_diff>